<commit_message>
TFGs, TBfinal de Mobile, Aula Sexta linguagem II
</commit_message>
<xml_diff>
--- a/2017/Projeto de Software/Descritivo caso de Uso Itinerário.docx
+++ b/2017/Projeto de Software/Descritivo caso de Uso Itinerário.docx
@@ -133,15 +133,7 @@
                 <w:b/>
                 <w:bCs/>
               </w:rPr>
-              <w:t xml:space="preserve">Caso de Uso </w:t>
-            </w:r>
-            <w:r>
-              <w:rPr>
-                <w:rFonts w:ascii="Verdana" w:hAnsi="Verdana"/>
-                <w:b/>
-                <w:bCs/>
-              </w:rPr>
-              <w:t xml:space="preserve">- </w:t>
+              <w:t xml:space="preserve">Caso de Uso - </w:t>
             </w:r>
             <w:r>
               <w:rPr>
@@ -617,39 +609,7 @@
                 <w:sz w:val="16"/>
                 <w:szCs w:val="16"/>
               </w:rPr>
-              <w:t>20</w:t>
-            </w:r>
-            <w:r>
-              <w:rPr>
-                <w:rFonts w:ascii="Verdana" w:hAnsi="Verdana"/>
-                <w:sz w:val="16"/>
-                <w:szCs w:val="16"/>
-              </w:rPr>
-              <w:t>/</w:t>
-            </w:r>
-            <w:r>
-              <w:rPr>
-                <w:rFonts w:ascii="Verdana" w:hAnsi="Verdana"/>
-                <w:sz w:val="16"/>
-                <w:szCs w:val="16"/>
-              </w:rPr>
-              <w:t>04</w:t>
-            </w:r>
-            <w:r>
-              <w:rPr>
-                <w:rFonts w:ascii="Verdana" w:hAnsi="Verdana"/>
-                <w:sz w:val="16"/>
-                <w:szCs w:val="16"/>
-              </w:rPr>
-              <w:t>/201</w:t>
-            </w:r>
-            <w:r>
-              <w:rPr>
-                <w:rFonts w:ascii="Verdana" w:hAnsi="Verdana"/>
-                <w:sz w:val="16"/>
-                <w:szCs w:val="16"/>
-              </w:rPr>
-              <w:t>7</w:t>
+              <w:t>20/04/2017</w:t>
             </w:r>
           </w:p>
         </w:tc>
@@ -1342,19 +1302,7 @@
         <w:rPr>
           <w:rFonts w:ascii="Verdana" w:hAnsi="Verdana" w:cs="Arial"/>
         </w:rPr>
-        <w:t xml:space="preserve">Este documento tem como objetivo descrever a solução para </w:t>
-      </w:r>
-      <w:r>
-        <w:rPr>
-          <w:rFonts w:ascii="Verdana" w:hAnsi="Verdana" w:cs="Arial"/>
-        </w:rPr>
-        <w:t>a visualização do itinerário do aplicativo</w:t>
-      </w:r>
-      <w:r>
-        <w:rPr>
-          <w:rFonts w:ascii="Verdana" w:hAnsi="Verdana" w:cs="Arial"/>
-        </w:rPr>
-        <w:t xml:space="preserve">. </w:t>
+        <w:t xml:space="preserve">Este documento tem como objetivo descrever a solução para a visualização do itinerário do aplicativo. </w:t>
       </w:r>
     </w:p>
     <w:p>
@@ -1585,15 +1533,7 @@
           <w:iCs w:val="0"/>
           <w:lang w:eastAsia="en-GB"/>
         </w:rPr>
-        <w:t>Tela inicial</w:t>
-      </w:r>
-      <w:r>
-        <w:rPr>
-          <w:rFonts w:eastAsia="Times New Roman" w:cs="Arial"/>
-          <w:iCs w:val="0"/>
-          <w:lang w:eastAsia="en-GB"/>
-        </w:rPr>
-        <w:t>.</w:t>
+        <w:t>Tela inicial.</w:t>
       </w:r>
       <w:r>
         <w:rPr>
@@ -1993,10 +1933,13 @@
       <w:pPr>
         <w:widowControl w:val="0"/>
         <w:numPr>
+          <w:ilvl w:val="0"/>
           <w:numId w:val="0"/>
         </w:numPr>
         <w:tabs>
           <w:tab w:val="left" w:pos="709"/>
+          <w:tab w:val="clear" w:pos="420"/>
+          <w:tab w:val="clear" w:pos="1364"/>
         </w:tabs>
         <w:autoSpaceDE w:val="0"/>
         <w:autoSpaceDN w:val="0"/>
@@ -2215,8 +2158,317 @@
       </w:tblPr>
       <w:tblGrid>
         <w:gridCol w:w="2093"/>
-        <w:gridCol w:w="7148"/>
+        <w:gridCol w:w="7097"/>
+        <w:gridCol w:w="51"/>
       </w:tblGrid>
+      <w:tr>
+        <w:trPr>
+          <w:gridAfter w:val="1"/>
+          <w:wAfter w:w="51" w:type="dxa"/>
+          <w:jc w:val="right"/>
+        </w:trPr>
+        <w:tc>
+          <w:tcPr>
+            <w:tcW w:w="2093" w:type="dxa"/>
+            <w:tcBorders>
+              <w:top w:val="single" w:color="auto" w:sz="4" w:space="0"/>
+              <w:left w:val="single" w:color="auto" w:sz="4" w:space="0"/>
+              <w:bottom w:val="single" w:color="000000" w:sz="0" w:space="0"/>
+              <w:right w:val="single" w:color="000000" w:sz="2" w:space="0"/>
+            </w:tcBorders>
+            <w:shd w:val="clear" w:color="auto" w:fill="FFFFFF"/>
+            <w:vAlign w:val="center"/>
+          </w:tcPr>
+          <w:p>
+            <w:pPr>
+              <w:snapToGrid w:val="0"/>
+              <w:spacing w:before="48" w:after="48"/>
+              <w:rPr>
+                <w:rFonts w:cs="Arial"/>
+                <w:b/>
+              </w:rPr>
+            </w:pPr>
+            <w:r>
+              <w:rPr>
+                <w:rFonts w:cs="Arial"/>
+                <w:b/>
+              </w:rPr>
+              <w:t>Fluxo Principal</w:t>
+            </w:r>
+          </w:p>
+        </w:tc>
+        <w:tc>
+          <w:tcPr>
+            <w:tcW w:w="7097" w:type="dxa"/>
+            <w:tcBorders>
+              <w:top w:val="single" w:color="auto" w:sz="4" w:space="0"/>
+              <w:left w:val="single" w:color="000000" w:sz="2" w:space="0"/>
+              <w:bottom w:val="single" w:color="000000" w:sz="0" w:space="0"/>
+              <w:right w:val="single" w:color="auto" w:sz="4" w:space="0"/>
+            </w:tcBorders>
+            <w:shd w:val="clear" w:color="auto" w:fill="FFFFFF"/>
+            <w:vAlign w:val="center"/>
+          </w:tcPr>
+          <w:p>
+            <w:pPr>
+              <w:snapToGrid w:val="0"/>
+              <w:spacing w:before="48" w:after="48"/>
+              <w:rPr>
+                <w:rFonts w:cs="Arial"/>
+                <w:bCs/>
+              </w:rPr>
+            </w:pPr>
+            <w:r>
+              <w:rPr>
+                <w:rFonts w:cs="Arial"/>
+                <w:bCs/>
+              </w:rPr>
+              <w:t>Vizualizar Itinerário</w:t>
+            </w:r>
+          </w:p>
+        </w:tc>
+      </w:tr>
+      <w:tr>
+        <w:trPr>
+          <w:gridAfter w:val="1"/>
+          <w:wAfter w:w="51" w:type="dxa"/>
+          <w:trHeight w:val="1472" w:hRule="atLeast"/>
+          <w:jc w:val="right"/>
+        </w:trPr>
+        <w:tc>
+          <w:tcPr>
+            <w:tcW w:w="9190" w:type="dxa"/>
+            <w:gridSpan w:val="2"/>
+            <w:tcBorders>
+              <w:left w:val="single" w:color="auto" w:sz="4" w:space="0"/>
+              <w:bottom w:val="single" w:color="auto" w:sz="4" w:space="0"/>
+              <w:right w:val="single" w:color="auto" w:sz="4" w:space="0"/>
+            </w:tcBorders>
+            <w:shd w:val="clear" w:color="auto" w:fill="FFFFFF"/>
+            <w:vAlign w:val="center"/>
+          </w:tcPr>
+          <w:p>
+            <w:pPr>
+              <w:numPr>
+                <w:ilvl w:val="0"/>
+                <w:numId w:val="4"/>
+              </w:numPr>
+              <w:spacing w:line="480" w:lineRule="auto"/>
+              <w:ind w:left="806" w:hanging="425"/>
+              <w:rPr>
+                <w:rFonts w:cs="Arial"/>
+              </w:rPr>
+            </w:pPr>
+            <w:r>
+              <w:rPr>
+                <w:rFonts w:cs="Arial"/>
+              </w:rPr>
+              <w:t xml:space="preserve">O Sistema apresenta o mapa com a posição atual do usuário(uso do GPS), dois botões com o modelo de carro a ser pedido  e campos de texto a serem preenchidos: Lugar de Saída e Local de destino </w:t>
+            </w:r>
+            <w:r>
+              <w:rPr>
+                <w:rFonts w:cs="Arial"/>
+                <w:b/>
+              </w:rPr>
+              <w:t>(Tela-1)</w:t>
+            </w:r>
+            <w:r>
+              <w:rPr>
+                <w:rFonts w:cs="Arial"/>
+              </w:rPr>
+              <w:t>;</w:t>
+            </w:r>
+          </w:p>
+          <w:p>
+            <w:pPr>
+              <w:numPr>
+                <w:ilvl w:val="0"/>
+                <w:numId w:val="4"/>
+              </w:numPr>
+              <w:spacing w:line="480" w:lineRule="auto"/>
+              <w:ind w:left="806" w:hanging="425"/>
+              <w:rPr>
+                <w:rFonts w:ascii="Verdana" w:hAnsi="Verdana" w:cs="Arial"/>
+              </w:rPr>
+            </w:pPr>
+            <w:r>
+              <w:rPr>
+                <w:rFonts w:cs="Arial"/>
+              </w:rPr>
+              <w:t xml:space="preserve">O usuário ao clicar em um dos campos de entrada é levado para a tela em </w:t>
+            </w:r>
+            <w:r>
+              <w:rPr>
+                <w:rFonts w:cs="Arial"/>
+                <w:b/>
+                <w:bCs/>
+              </w:rPr>
+              <w:t>(Tela-4)</w:t>
+            </w:r>
+            <w:r>
+              <w:rPr>
+                <w:rFonts w:cs="Arial"/>
+              </w:rPr>
+              <w:t>; (FA001 - clica no mapa)</w:t>
+            </w:r>
+          </w:p>
+          <w:p>
+            <w:pPr>
+              <w:numPr>
+                <w:ilvl w:val="0"/>
+                <w:numId w:val="4"/>
+              </w:numPr>
+              <w:spacing w:line="480" w:lineRule="auto"/>
+              <w:ind w:left="806" w:hanging="425"/>
+              <w:rPr>
+                <w:rFonts w:cs="Arial"/>
+              </w:rPr>
+            </w:pPr>
+            <w:r>
+              <w:rPr>
+                <w:rFonts w:cs="Arial"/>
+              </w:rPr>
+              <w:t xml:space="preserve"> O usuário preenche os dados para os campos </w:t>
+            </w:r>
+            <w:r>
+              <w:rPr>
+                <w:rFonts w:hint="default" w:cs="Arial"/>
+              </w:rPr>
+              <w:t>“</w:t>
+            </w:r>
+            <w:r>
+              <w:rPr>
+                <w:rFonts w:cs="Arial"/>
+              </w:rPr>
+              <w:t>Local de Partida</w:t>
+            </w:r>
+            <w:r>
+              <w:rPr>
+                <w:rFonts w:hint="default" w:cs="Arial"/>
+              </w:rPr>
+              <w:t>”</w:t>
+            </w:r>
+            <w:r>
+              <w:rPr>
+                <w:rFonts w:cs="Arial"/>
+              </w:rPr>
+              <w:t xml:space="preserve"> e </w:t>
+            </w:r>
+            <w:r>
+              <w:rPr>
+                <w:rFonts w:hint="default" w:cs="Arial"/>
+              </w:rPr>
+              <w:t>“Para Onde” enquanto</w:t>
+            </w:r>
+            <w:r>
+              <w:rPr>
+                <w:rFonts w:cs="Arial"/>
+              </w:rPr>
+              <w:t xml:space="preserve"> o sistema a partir de 3 ou 4 letras digitadas verifica possíveis locais com semelhante valor de entrada e sugere opções com base em pesquisas feitas por outros usuários com informações semelhantes</w:t>
+            </w:r>
+            <w:r>
+              <w:rPr>
+                <w:rFonts w:cs="Arial"/>
+              </w:rPr>
+              <w:t xml:space="preserve"> com base na regra de negócio</w:t>
+            </w:r>
+            <w:r>
+              <w:rPr>
+                <w:rFonts w:cs="Arial"/>
+                <w:b/>
+                <w:bCs/>
+              </w:rPr>
+              <w:t>(RNE 1)</w:t>
+            </w:r>
+            <w:r>
+              <w:rPr>
+                <w:rFonts w:cs="Arial"/>
+              </w:rPr>
+              <w:t xml:space="preserve"> e mostra ao cliente como opções </w:t>
+            </w:r>
+            <w:r>
+              <w:rPr>
+                <w:rFonts w:cs="Arial"/>
+                <w:b/>
+                <w:bCs/>
+              </w:rPr>
+              <w:t>(Tela-5).</w:t>
+            </w:r>
+            <w:r>
+              <w:rPr>
+                <w:rFonts w:cs="Arial"/>
+                <w:b/>
+                <w:bCs/>
+              </w:rPr>
+              <w:t xml:space="preserve"> (FE1)</w:t>
+            </w:r>
+          </w:p>
+          <w:p>
+            <w:pPr>
+              <w:numPr>
+                <w:ilvl w:val="0"/>
+                <w:numId w:val="4"/>
+              </w:numPr>
+              <w:spacing w:line="480" w:lineRule="auto"/>
+              <w:ind w:left="806" w:hanging="425"/>
+              <w:rPr>
+                <w:rFonts w:cs="Arial"/>
+              </w:rPr>
+            </w:pPr>
+            <w:r>
+              <w:rPr>
+                <w:rFonts w:cs="Arial"/>
+              </w:rPr>
+              <w:t>Preenchidos os ca</w:t>
+            </w:r>
+            <w:bookmarkStart w:id="1" w:name="_GoBack"/>
+            <w:bookmarkEnd w:id="1"/>
+            <w:r>
+              <w:rPr>
+                <w:rFonts w:cs="Arial"/>
+              </w:rPr>
+              <w:t xml:space="preserve">mpos com valores válidos o usuário é levado novamente para a </w:t>
+            </w:r>
+            <w:r>
+              <w:rPr>
+                <w:rFonts w:cs="Arial"/>
+                <w:b/>
+                <w:bCs/>
+              </w:rPr>
+              <w:t>Tela-1</w:t>
+            </w:r>
+            <w:r>
+              <w:rPr>
+                <w:rFonts w:cs="Arial"/>
+                <w:b w:val="0"/>
+                <w:bCs w:val="0"/>
+              </w:rPr>
+              <w:t xml:space="preserve"> enquanto o sistema irá calcular as estimativas de preço, tempo de espera e de chegada no destino, valor da tarifa e número máximo de pessoas dentro da modalidade escolhida. </w:t>
+            </w:r>
+          </w:p>
+          <w:p>
+            <w:pPr>
+              <w:numPr>
+                <w:ilvl w:val="0"/>
+                <w:numId w:val="4"/>
+              </w:numPr>
+              <w:spacing w:line="480" w:lineRule="auto"/>
+              <w:ind w:left="806" w:hanging="425"/>
+              <w:rPr>
+                <w:rFonts w:cs="Arial"/>
+              </w:rPr>
+            </w:pPr>
+            <w:r>
+              <w:rPr>
+                <w:rFonts w:cs="Arial"/>
+                <w:b w:val="0"/>
+                <w:bCs w:val="0"/>
+              </w:rPr>
+              <w:t>Caso de uso encerra.</w:t>
+            </w:r>
+          </w:p>
+        </w:tc>
+      </w:tr>
       <w:tr>
         <w:trPr>
           <w:jc w:val="right"/>
@@ -2247,13 +2499,14 @@
                 <w:rFonts w:cs="Arial"/>
                 <w:b/>
               </w:rPr>
-              <w:t>Fluxo Principal</w:t>
+              <w:t>Fluxo Alternativo 1</w:t>
             </w:r>
           </w:p>
         </w:tc>
         <w:tc>
           <w:tcPr>
             <w:tcW w:w="7148" w:type="dxa"/>
+            <w:gridSpan w:val="2"/>
             <w:tcBorders>
               <w:top w:val="single" w:color="auto" w:sz="4" w:space="0"/>
               <w:left w:val="single" w:color="000000" w:sz="2" w:space="0"/>
@@ -2261,6 +2514,7 @@
               <w:right w:val="single" w:color="auto" w:sz="4" w:space="0"/>
             </w:tcBorders>
             <w:shd w:val="clear" w:color="auto" w:fill="FFFFFF"/>
+            <w:textDirection w:val="lrTb"/>
             <w:vAlign w:val="center"/>
           </w:tcPr>
           <w:p>
@@ -2277,7 +2531,7 @@
                 <w:rFonts w:cs="Arial"/>
                 <w:bCs/>
               </w:rPr>
-              <w:t>Vizualizar Itinerário</w:t>
+              <w:t>Seleção do Lugar de Saída pelo mapa</w:t>
             </w:r>
           </w:p>
         </w:tc>
@@ -2290,359 +2544,7 @@
         <w:tc>
           <w:tcPr>
             <w:tcW w:w="9241" w:type="dxa"/>
-            <w:gridSpan w:val="2"/>
-            <w:tcBorders>
-              <w:left w:val="single" w:color="auto" w:sz="4" w:space="0"/>
-              <w:bottom w:val="single" w:color="auto" w:sz="4" w:space="0"/>
-              <w:right w:val="single" w:color="auto" w:sz="4" w:space="0"/>
-            </w:tcBorders>
-            <w:shd w:val="clear" w:color="auto" w:fill="FFFFFF"/>
-            <w:vAlign w:val="center"/>
-          </w:tcPr>
-          <w:p>
-            <w:pPr>
-              <w:numPr>
-                <w:ilvl w:val="0"/>
-                <w:numId w:val="4"/>
-              </w:numPr>
-              <w:spacing w:line="480" w:lineRule="auto"/>
-              <w:ind w:left="806" w:hanging="425"/>
-              <w:rPr>
-                <w:rFonts w:cs="Arial"/>
-              </w:rPr>
-            </w:pPr>
-            <w:r>
-              <w:rPr>
-                <w:rFonts w:cs="Arial"/>
-              </w:rPr>
-              <w:t xml:space="preserve">O Sistema apresenta </w:t>
-            </w:r>
-            <w:r>
-              <w:rPr>
-                <w:rFonts w:cs="Arial"/>
-              </w:rPr>
-              <w:t xml:space="preserve">o mapa com a posição atual do usuário(uso do GPS), dois botões com o modelo de carro a ser pedido  e campos de texto </w:t>
-            </w:r>
-            <w:r>
-              <w:rPr>
-                <w:rFonts w:cs="Arial"/>
-              </w:rPr>
-              <w:t>a serem preenchidos:</w:t>
-            </w:r>
-            <w:r>
-              <w:rPr>
-                <w:rFonts w:cs="Arial"/>
-              </w:rPr>
-              <w:t xml:space="preserve"> Lugar de Saída e Local de destino </w:t>
-            </w:r>
-            <w:r>
-              <w:rPr>
-                <w:rFonts w:cs="Arial"/>
-                <w:b/>
-              </w:rPr>
-              <w:t>(Tela-1)</w:t>
-            </w:r>
-            <w:r>
-              <w:rPr>
-                <w:rFonts w:cs="Arial"/>
-              </w:rPr>
-              <w:t>;</w:t>
-            </w:r>
-          </w:p>
-          <w:p>
-            <w:pPr>
-              <w:numPr>
-                <w:ilvl w:val="0"/>
-                <w:numId w:val="4"/>
-              </w:numPr>
-              <w:spacing w:line="480" w:lineRule="auto"/>
-              <w:ind w:left="806" w:hanging="425"/>
-              <w:rPr>
-                <w:rFonts w:ascii="Verdana" w:hAnsi="Verdana" w:cs="Arial"/>
-              </w:rPr>
-            </w:pPr>
-            <w:r>
-              <w:rPr>
-                <w:rFonts w:cs="Arial"/>
-              </w:rPr>
-              <w:t>O usuário ao clica</w:t>
-            </w:r>
-            <w:bookmarkStart w:id="4" w:name="_GoBack"/>
-            <w:bookmarkEnd w:id="4"/>
-            <w:r>
-              <w:rPr>
-                <w:rFonts w:cs="Arial"/>
-              </w:rPr>
-              <w:t xml:space="preserve">r em um dos campos de entrada é levado para a tela em </w:t>
-            </w:r>
-            <w:r>
-              <w:rPr>
-                <w:rFonts w:cs="Arial"/>
-                <w:b/>
-                <w:bCs/>
-              </w:rPr>
-              <w:t>(Tela-4)</w:t>
-            </w:r>
-            <w:r>
-              <w:rPr>
-                <w:rFonts w:cs="Arial"/>
-              </w:rPr>
-              <w:t>;</w:t>
-            </w:r>
-            <w:r>
-              <w:rPr>
-                <w:rFonts w:cs="Arial"/>
-              </w:rPr>
-              <w:t xml:space="preserve"> (FA001 - clica no mapa)</w:t>
-            </w:r>
-          </w:p>
-          <w:p>
-            <w:pPr>
-              <w:numPr>
-                <w:ilvl w:val="0"/>
-                <w:numId w:val="4"/>
-              </w:numPr>
-              <w:spacing w:line="480" w:lineRule="auto"/>
-              <w:ind w:left="806" w:hanging="425"/>
-              <w:rPr>
-                <w:rFonts w:cs="Arial"/>
-              </w:rPr>
-            </w:pPr>
-            <w:r>
-              <w:rPr>
-                <w:rFonts w:cs="Arial"/>
-              </w:rPr>
-              <w:t xml:space="preserve"> </w:t>
-            </w:r>
-            <w:r>
-              <w:rPr>
-                <w:rFonts w:cs="Arial"/>
-              </w:rPr>
-              <w:t xml:space="preserve">O usuário preenche os dados para os campos </w:t>
-            </w:r>
-            <w:r>
-              <w:rPr>
-                <w:rFonts w:hint="default" w:cs="Arial"/>
-              </w:rPr>
-              <w:t>“</w:t>
-            </w:r>
-            <w:r>
-              <w:rPr>
-                <w:rFonts w:cs="Arial"/>
-              </w:rPr>
-              <w:t>Local de Partida</w:t>
-            </w:r>
-            <w:r>
-              <w:rPr>
-                <w:rFonts w:hint="default" w:cs="Arial"/>
-              </w:rPr>
-              <w:t>”</w:t>
-            </w:r>
-            <w:r>
-              <w:rPr>
-                <w:rFonts w:cs="Arial"/>
-              </w:rPr>
-              <w:t xml:space="preserve"> e </w:t>
-            </w:r>
-            <w:r>
-              <w:rPr>
-                <w:rFonts w:hint="default" w:cs="Arial"/>
-              </w:rPr>
-              <w:t>“Para Onde</w:t>
-            </w:r>
-            <w:r>
-              <w:rPr>
-                <w:rFonts w:hint="default" w:cs="Arial"/>
-              </w:rPr>
-              <w:t xml:space="preserve">” </w:t>
-            </w:r>
-            <w:r>
-              <w:rPr>
-                <w:rFonts w:hint="default" w:cs="Arial"/>
-              </w:rPr>
-              <w:t>e</w:t>
-            </w:r>
-            <w:r>
-              <w:rPr>
-                <w:rFonts w:hint="default" w:cs="Arial"/>
-              </w:rPr>
-              <w:t>nquanto</w:t>
-            </w:r>
-            <w:r>
-              <w:rPr>
-                <w:rFonts w:cs="Arial"/>
-              </w:rPr>
-              <w:t xml:space="preserve"> o sistema a partir de 3 ou 4 letras digitadas verifica possíveis locais com semelhante valor de entrada e sugere opções com base em pesquisas feitas por outros usuários com informações semelhantes e mostra ao cliente como opções </w:t>
-            </w:r>
-            <w:r>
-              <w:rPr>
-                <w:rFonts w:cs="Arial"/>
-                <w:b/>
-                <w:bCs/>
-              </w:rPr>
-              <w:t>(Tela-5).</w:t>
-            </w:r>
-          </w:p>
-          <w:p>
-            <w:pPr>
-              <w:numPr>
-                <w:ilvl w:val="0"/>
-                <w:numId w:val="4"/>
-              </w:numPr>
-              <w:spacing w:line="480" w:lineRule="auto"/>
-              <w:ind w:left="806" w:hanging="425"/>
-              <w:rPr>
-                <w:rFonts w:cs="Arial"/>
-              </w:rPr>
-            </w:pPr>
-            <w:r>
-              <w:rPr>
-                <w:rFonts w:cs="Arial"/>
-              </w:rPr>
-              <w:t xml:space="preserve">Preenchidos os campos com valores válidos o usuário é levado novamente para a </w:t>
-            </w:r>
-            <w:r>
-              <w:rPr>
-                <w:rFonts w:cs="Arial"/>
-                <w:b/>
-                <w:bCs/>
-              </w:rPr>
-              <w:t>Tela-1</w:t>
-            </w:r>
-            <w:r>
-              <w:rPr>
-                <w:rFonts w:cs="Arial"/>
-                <w:b w:val="0"/>
-                <w:bCs w:val="0"/>
-              </w:rPr>
-              <w:t xml:space="preserve"> enquanto o sistema irá calcular as estimativas de preço, tempo de espera e de chegada no destino, valor da tarifa e número máximo de pessoas dentro da modalidade escolhida. </w:t>
-            </w:r>
-          </w:p>
-          <w:p>
-            <w:pPr>
-              <w:numPr>
-                <w:ilvl w:val="0"/>
-                <w:numId w:val="4"/>
-              </w:numPr>
-              <w:spacing w:line="480" w:lineRule="auto"/>
-              <w:ind w:left="806" w:hanging="425"/>
-              <w:rPr>
-                <w:rFonts w:cs="Arial"/>
-              </w:rPr>
-            </w:pPr>
-            <w:r>
-              <w:rPr>
-                <w:rFonts w:cs="Arial"/>
-                <w:b w:val="0"/>
-                <w:bCs w:val="0"/>
-              </w:rPr>
-              <w:t>Caso de uso encerra.</w:t>
-            </w:r>
-          </w:p>
-        </w:tc>
-      </w:tr>
-    </w:tbl>
-    <w:p>
-      <w:pPr>
-        <w:ind w:left="360"/>
-        <w:rPr>
-          <w:rFonts w:ascii="Verdana" w:hAnsi="Verdana" w:cs="Arial"/>
-        </w:rPr>
-      </w:pPr>
-    </w:p>
-    <w:tbl>
-      <w:tblPr>
-        <w:tblStyle w:val="19"/>
-        <w:tblW w:w="9241" w:type="dxa"/>
-        <w:jc w:val="right"/>
-        <w:tblInd w:w="0" w:type="dxa"/>
-        <w:tblLayout w:type="fixed"/>
-        <w:tblCellMar>
-          <w:top w:w="0" w:type="dxa"/>
-          <w:left w:w="108" w:type="dxa"/>
-          <w:bottom w:w="0" w:type="dxa"/>
-          <w:right w:w="108" w:type="dxa"/>
-        </w:tblCellMar>
-      </w:tblPr>
-      <w:tblGrid>
-        <w:gridCol w:w="2093"/>
-        <w:gridCol w:w="7148"/>
-      </w:tblGrid>
-      <w:tr>
-        <w:trPr>
-          <w:jc w:val="right"/>
-        </w:trPr>
-        <w:tc>
-          <w:tcPr>
-            <w:tcW w:w="2093" w:type="dxa"/>
-            <w:tcBorders>
-              <w:top w:val="single" w:color="auto" w:sz="4" w:space="0"/>
-              <w:left w:val="single" w:color="auto" w:sz="4" w:space="0"/>
-              <w:bottom w:val="single" w:color="000000" w:sz="0" w:space="0"/>
-              <w:right w:val="single" w:color="000000" w:sz="2" w:space="0"/>
-            </w:tcBorders>
-            <w:shd w:val="clear" w:color="auto" w:fill="FFFFFF"/>
-            <w:vAlign w:val="center"/>
-          </w:tcPr>
-          <w:p>
-            <w:pPr>
-              <w:snapToGrid w:val="0"/>
-              <w:spacing w:before="48" w:after="48"/>
-              <w:rPr>
-                <w:rFonts w:cs="Arial"/>
-                <w:b/>
-              </w:rPr>
-            </w:pPr>
-            <w:r>
-              <w:rPr>
-                <w:rFonts w:cs="Arial"/>
-                <w:b/>
-              </w:rPr>
-              <w:t>Fluxo Alternativo 1</w:t>
-            </w:r>
-          </w:p>
-        </w:tc>
-        <w:tc>
-          <w:tcPr>
-            <w:tcW w:w="7148" w:type="dxa"/>
-            <w:tcBorders>
-              <w:top w:val="single" w:color="auto" w:sz="4" w:space="0"/>
-              <w:left w:val="single" w:color="000000" w:sz="2" w:space="0"/>
-              <w:bottom w:val="single" w:color="000000" w:sz="0" w:space="0"/>
-              <w:right w:val="single" w:color="auto" w:sz="4" w:space="0"/>
-            </w:tcBorders>
-            <w:shd w:val="clear" w:color="auto" w:fill="FFFFFF"/>
-            <w:textDirection w:val="lrTb"/>
-            <w:vAlign w:val="center"/>
-          </w:tcPr>
-          <w:p>
-            <w:pPr>
-              <w:snapToGrid w:val="0"/>
-              <w:spacing w:before="48" w:after="48"/>
-              <w:rPr>
-                <w:rFonts w:cs="Arial"/>
-                <w:bCs/>
-              </w:rPr>
-            </w:pPr>
-            <w:r>
-              <w:rPr>
-                <w:rFonts w:cs="Arial"/>
-                <w:bCs/>
-              </w:rPr>
-              <w:t>Seleção do Lugar de Saída pelo mapa</w:t>
-            </w:r>
-          </w:p>
-        </w:tc>
-      </w:tr>
-      <w:tr>
-        <w:trPr>
-          <w:trHeight w:val="1472" w:hRule="atLeast"/>
-          <w:jc w:val="right"/>
-        </w:trPr>
-        <w:tc>
-          <w:tcPr>
-            <w:tcW w:w="9241" w:type="dxa"/>
-            <w:gridSpan w:val="2"/>
+            <w:gridSpan w:val="3"/>
             <w:tcBorders>
               <w:left w:val="single" w:color="auto" w:sz="4" w:space="0"/>
               <w:bottom w:val="single" w:color="auto" w:sz="4" w:space="0"/>
@@ -2667,31 +2569,19 @@
               <w:rPr>
                 <w:rFonts w:cs="Arial"/>
               </w:rPr>
-              <w:t>O usuário clica no ponto do mapa, o cursor com auxílio do recurso do GPS do celular verifica a posição daquele ponto selecionado assim que o usuário despressionar na tela</w:t>
-            </w:r>
-            <w:r>
-              <w:rPr>
-                <w:rFonts w:cs="Arial"/>
-              </w:rPr>
-              <w:t xml:space="preserve"> e largar o ícone no mapa</w:t>
-            </w:r>
-            <w:r>
-              <w:rPr>
-                <w:rFonts w:cs="Arial"/>
-              </w:rPr>
-              <w:t>.</w:t>
-            </w:r>
-            <w:r>
-              <w:rPr>
-                <w:rFonts w:cs="Arial"/>
-              </w:rPr>
-              <w:t xml:space="preserve"> </w:t>
-            </w:r>
-            <w:r>
-              <w:rPr>
-                <w:rFonts w:cs="Arial"/>
-              </w:rPr>
-              <w:t xml:space="preserve"> </w:t>
+              <w:t xml:space="preserve">O usuário clica no ponto do mapa, o cursor com auxílio do recurso do GPS do celular verifica a posição daquele ponto selecionado assim que o usuário </w:t>
+            </w:r>
+            <w:r>
+              <w:rPr>
+                <w:rFonts w:cs="Arial"/>
+              </w:rPr>
+              <w:t xml:space="preserve">parar de pressionar </w:t>
+            </w:r>
+            <w:r>
+              <w:rPr>
+                <w:rFonts w:cs="Arial"/>
+              </w:rPr>
+              <w:t xml:space="preserve">a tela e largar o ícone no mapa.  </w:t>
             </w:r>
           </w:p>
           <w:p>
@@ -2737,13 +2627,15 @@
         <w:ind w:left="426" w:hanging="11"/>
         <w:rPr>
           <w:rFonts w:cs="Arial"/>
+          <w:b w:val="0"/>
+          <w:bCs w:val="0"/>
         </w:rPr>
       </w:pPr>
       <w:r>
         <w:rPr>
           <w:rFonts w:cs="Arial"/>
         </w:rPr>
-        <w:t>Ao ser acionado o botão Consultar o Sistema deve apresentar os registros ordenados alfabeticamente pelo Código do Banco.</w:t>
+        <w:t>Os resultados sugeridos devem ser organizados em ordem alfabética.</w:t>
       </w:r>
     </w:p>
     <w:p>
@@ -2764,8 +2656,58 @@
       <w:r>
         <w:rPr>
           <w:rFonts w:cs="Arial"/>
-        </w:rPr>
-        <w:t xml:space="preserve">Caso seja informado o campo “Nome” deve ser pesquisado no banco qualquer entidade que contenha o texto informado no campo. </w:t>
+          <w:b w:val="0"/>
+          <w:bCs w:val="0"/>
+        </w:rPr>
+        <w:t>O cálculo de</w:t>
+      </w:r>
+      <w:r>
+        <w:rPr>
+          <w:rFonts w:cs="Arial"/>
+          <w:b w:val="0"/>
+          <w:bCs w:val="0"/>
+        </w:rPr>
+        <w:t xml:space="preserve"> estimativade</w:t>
+      </w:r>
+      <w:r>
+        <w:rPr>
+          <w:rFonts w:cs="Arial"/>
+          <w:b w:val="0"/>
+          <w:bCs w:val="0"/>
+        </w:rPr>
+        <w:t xml:space="preserve"> preço será de</w:t>
+      </w:r>
+      <w:r>
+        <w:rPr>
+          <w:rFonts w:cs="Arial"/>
+          <w:b w:val="0"/>
+          <w:bCs w:val="0"/>
+        </w:rPr>
+        <w:t xml:space="preserve"> km rodado(distancia entre os pontos)</w:t>
+      </w:r>
+      <w:r>
+        <w:rPr>
+          <w:rFonts w:cs="Arial"/>
+          <w:b w:val="0"/>
+          <w:bCs w:val="0"/>
+        </w:rPr>
+        <w:t xml:space="preserve"> + </w:t>
+      </w:r>
+      <w:r>
+        <w:rPr>
+          <w:rFonts w:cs="Arial"/>
+          <w:b w:val="0"/>
+          <w:bCs w:val="0"/>
+        </w:rPr>
+        <w:t>taxa de modalidade + taxas de custo</w:t>
+      </w:r>
+      <w:r>
+        <w:rPr>
+          <w:rFonts w:cs="Arial"/>
+          <w:b w:val="0"/>
+          <w:bCs w:val="0"/>
+        </w:rPr>
+        <w:t>.</w:t>
       </w:r>
     </w:p>
     <w:p>
@@ -2785,11 +2727,11 @@
       </w:pPr>
       <w:r>
         <w:rPr>
-          <w:rFonts w:eastAsia="Times New Roman" w:cs="Arial"/>
-          <w:iCs w:val="0"/>
-          <w:lang w:eastAsia="en-GB"/>
-        </w:rPr>
-        <w:t>O sistema deve validar se o código do banco está sendo utilizado em outro registro e caso esteja apresentar mensagem de exceção E1.</w:t>
+          <w:rFonts w:cs="Arial"/>
+          <w:b w:val="0"/>
+          <w:bCs w:val="0"/>
+        </w:rPr>
+        <w:t xml:space="preserve"> O cálculo de estimativa será gerado pelo môdulo do Google Maps sobre a estimativa de trânsito e o trajeto selecionado.</w:t>
       </w:r>
     </w:p>
     <w:p>
@@ -2809,138 +2751,88 @@
       </w:pPr>
       <w:r>
         <w:rPr>
-          <w:rFonts w:eastAsia="Times New Roman" w:cs="Arial"/>
+          <w:rFonts w:cs="Arial"/>
+          <w:b w:val="0"/>
+          <w:bCs w:val="0"/>
+        </w:rPr>
+        <w:t xml:space="preserve">O cálculo de diferença de preço entre as modalidades será definida pelas taxas </w:t>
+      </w:r>
+      <w:r>
+        <w:rPr>
+          <w:rFonts w:cs="Arial"/>
+          <w:b w:val="0"/>
+          <w:bCs w:val="0"/>
+          <w:i/>
           <w:iCs w:val="0"/>
-          <w:lang w:eastAsia="en-GB"/>
-        </w:rPr>
-        <w:t>O sistema deve validar se o campo “Código” está informado com apenas digito numéricos.</w:t>
+        </w:rPr>
+        <w:t xml:space="preserve">Taxa-Comum </w:t>
+      </w:r>
+      <w:r>
+        <w:rPr>
+          <w:rFonts w:cs="Arial"/>
+          <w:b w:val="0"/>
+          <w:bCs w:val="0"/>
+        </w:rPr>
+        <w:t xml:space="preserve">e </w:t>
+      </w:r>
+      <w:r>
+        <w:rPr>
+          <w:rFonts w:cs="Arial"/>
+          <w:b w:val="0"/>
+          <w:bCs w:val="0"/>
+          <w:i/>
+          <w:iCs w:val="0"/>
+        </w:rPr>
+        <w:t>Taxa-Luxo</w:t>
+      </w:r>
+      <w:r>
+        <w:rPr>
+          <w:rFonts w:cs="Arial"/>
+          <w:b w:val="0"/>
+          <w:bCs w:val="0"/>
+        </w:rPr>
+        <w:t>.</w:t>
       </w:r>
     </w:p>
     <w:p>
       <w:pPr>
         <w:pStyle w:val="27"/>
+        <w:widowControl w:val="0"/>
         <w:numPr>
-          <w:ilvl w:val="0"/>
-          <w:numId w:val="6"/>
+          <w:numId w:val="0"/>
         </w:numPr>
         <w:tabs>
           <w:tab w:val="left" w:pos="1276"/>
         </w:tabs>
-        <w:ind w:left="426" w:hanging="11"/>
+        <w:autoSpaceDE w:val="0"/>
+        <w:autoSpaceDN w:val="0"/>
+        <w:adjustRightInd w:val="0"/>
+        <w:spacing w:line="360" w:lineRule="auto"/>
+        <w:jc w:val="both"/>
         <w:rPr>
           <w:rFonts w:cs="Arial"/>
         </w:rPr>
       </w:pPr>
-      <w:r>
-        <w:rPr>
-          <w:rFonts w:eastAsia="Times New Roman" w:cs="Arial"/>
-          <w:iCs w:val="0"/>
-          <w:lang w:eastAsia="en-GB"/>
-        </w:rPr>
-        <w:t>O sistema deve validar se o campo “Nome” está informado com pelo menos um alfanumérico.</w:t>
-      </w:r>
     </w:p>
     <w:p>
       <w:pPr>
         <w:pStyle w:val="27"/>
+        <w:widowControl w:val="0"/>
         <w:numPr>
-          <w:ilvl w:val="0"/>
-          <w:numId w:val="6"/>
+          <w:numId w:val="0"/>
         </w:numPr>
         <w:tabs>
           <w:tab w:val="left" w:pos="1276"/>
         </w:tabs>
-        <w:ind w:left="426" w:hanging="11"/>
+        <w:autoSpaceDE w:val="0"/>
+        <w:autoSpaceDN w:val="0"/>
+        <w:adjustRightInd w:val="0"/>
+        <w:spacing w:line="360" w:lineRule="auto"/>
+        <w:jc w:val="both"/>
         <w:rPr>
           <w:rFonts w:cs="Arial"/>
         </w:rPr>
       </w:pPr>
-      <w:r>
-        <w:rPr>
-          <w:rFonts w:eastAsia="Times New Roman" w:cs="Arial"/>
-          <w:iCs w:val="0"/>
-          <w:lang w:eastAsia="en-GB"/>
-        </w:rPr>
-        <w:t>O deve verificar se o registro está sendo utilizado em tabela(s) dependente(s) (como conta corrente). Caso esteja, executar exceção E2</w:t>
-      </w:r>
-    </w:p>
-    <w:p>
-      <w:pPr>
-        <w:pStyle w:val="27"/>
-        <w:numPr>
-          <w:ilvl w:val="0"/>
-          <w:numId w:val="6"/>
-        </w:numPr>
-        <w:tabs>
-          <w:tab w:val="left" w:pos="1276"/>
-        </w:tabs>
-        <w:ind w:left="426" w:hanging="11"/>
-        <w:rPr>
-          <w:rFonts w:cs="Arial"/>
-        </w:rPr>
-      </w:pPr>
-      <w:bookmarkStart w:id="0" w:name="_Ref367186992"/>
-      <w:r>
-        <w:rPr>
-          <w:rFonts w:eastAsia="Times New Roman" w:cs="Arial"/>
-          <w:iCs w:val="0"/>
-          <w:lang w:eastAsia="en-GB"/>
-        </w:rPr>
-        <w:t>Os campos Layout Arquivo de Inconsistência (envio) e Layout Arquivo de Inconsistência (retorno) devem estar desabilitados na inclusão e habilitados na edição.</w:t>
-      </w:r>
-      <w:bookmarkEnd w:id="0"/>
-    </w:p>
-    <w:p>
-      <w:pPr>
-        <w:pStyle w:val="27"/>
-        <w:numPr>
-          <w:ilvl w:val="0"/>
-          <w:numId w:val="6"/>
-        </w:numPr>
-        <w:tabs>
-          <w:tab w:val="left" w:pos="1276"/>
-        </w:tabs>
-        <w:ind w:left="426" w:hanging="11"/>
-        <w:rPr>
-          <w:rFonts w:cs="Arial"/>
-        </w:rPr>
-      </w:pPr>
-      <w:bookmarkStart w:id="1" w:name="_Ref367187213"/>
-      <w:r>
-        <w:rPr>
-          <w:rFonts w:eastAsia="Times New Roman" w:cs="Arial"/>
-          <w:iCs w:val="0"/>
-          <w:lang w:eastAsia="en-GB"/>
-        </w:rPr>
-        <w:t>O sistema somente deve listar os layouts de arquivos (EG-UGM-STM.1.4.2012.0175 - Manter Layout de Arquivo) cujo banco seja o mesmo do banco atual e o tipo seja ENVIO.</w:t>
-      </w:r>
-      <w:bookmarkEnd w:id="1"/>
-    </w:p>
-    <w:p>
-      <w:pPr>
-        <w:pStyle w:val="27"/>
-        <w:numPr>
-          <w:ilvl w:val="0"/>
-          <w:numId w:val="6"/>
-        </w:numPr>
-        <w:tabs>
-          <w:tab w:val="left" w:pos="1276"/>
-        </w:tabs>
-        <w:ind w:left="426" w:hanging="11"/>
-        <w:rPr>
-          <w:rFonts w:cs="Arial"/>
-        </w:rPr>
-      </w:pPr>
-      <w:bookmarkStart w:id="2" w:name="_Ref367187217"/>
-      <w:r>
-        <w:rPr>
-          <w:rFonts w:eastAsia="Times New Roman" w:cs="Arial"/>
-          <w:iCs w:val="0"/>
-          <w:lang w:eastAsia="en-GB"/>
-        </w:rPr>
-        <w:t>O sistema somente deve listar os layouts de arquivos (EG-UGM-STM.1.4.2012.0175 - Manter Layout de Arquivo) cujo banco seja o mesmo do banco atual e o tipo seja RETORNO.</w:t>
-      </w:r>
-      <w:bookmarkEnd w:id="2"/>
     </w:p>
     <w:p>
       <w:pPr>
@@ -3023,6 +2915,7 @@
         <w:jc w:val="left"/>
         <w:rPr>
           <w:rFonts w:cs="Arial"/>
+          <w:b/>
         </w:rPr>
       </w:pPr>
       <w:r>
@@ -3030,13 +2923,30 @@
           <w:rFonts w:cs="Arial"/>
           <w:b/>
         </w:rPr>
+        <w:t>F</w:t>
+      </w:r>
+      <w:r>
+        <w:rPr>
+          <w:rFonts w:cs="Arial"/>
+          <w:b/>
+        </w:rPr>
         <w:t xml:space="preserve">E1 - </w:t>
       </w:r>
       <w:r>
         <w:rPr>
           <w:rFonts w:cs="Arial"/>
-        </w:rPr>
-        <w:t>O Sistema deve apresentar a seguinte mensagem ao identificar que um registro já existe no banco considerando o código: “Não é permitido salvar. Banco já existe”.</w:t>
+          <w:b w:val="0"/>
+          <w:bCs/>
+        </w:rPr>
+        <w:t xml:space="preserve">O sistema não encontra um local semelhante ao da entrada digitada pelo usuário. Mostrar mensagem </w:t>
+      </w:r>
+      <w:r>
+        <w:rPr>
+          <w:rFonts w:hint="default" w:cs="Arial"/>
+          <w:b w:val="0"/>
+          <w:bCs/>
+        </w:rPr>
+        <w:t>“Não foi encontrado nenhum local.”</w:t>
       </w:r>
     </w:p>
     <w:p>
@@ -3058,21 +2968,32 @@
         <w:jc w:val="left"/>
         <w:rPr>
           <w:rFonts w:cs="Arial"/>
-        </w:rPr>
-      </w:pPr>
-      <w:r>
+          <w:b/>
+          <w:bCs/>
+        </w:rPr>
+      </w:pPr>
+    </w:p>
+    <w:p>
+      <w:pPr>
+        <w:tabs>
+          <w:tab w:val="left" w:pos="709"/>
+        </w:tabs>
+        <w:jc w:val="left"/>
         <w:rPr>
           <w:rFonts w:cs="Arial"/>
-          <w:b/>
-        </w:rPr>
-        <w:t xml:space="preserve">E2 - </w:t>
-      </w:r>
-      <w:r>
+        </w:rPr>
+      </w:pPr>
+    </w:p>
+    <w:p>
+      <w:pPr>
+        <w:tabs>
+          <w:tab w:val="left" w:pos="709"/>
+        </w:tabs>
+        <w:jc w:val="left"/>
         <w:rPr>
           <w:rFonts w:cs="Arial"/>
         </w:rPr>
-        <w:t>O Sistema deve apresentar a seguinte mensagem ao identificar que um registro não pode ser excluído por estar sendo utilizado em outras tabelas: “Exclusão não permitida. Banco está sendo utilizado”.</w:t>
-      </w:r>
+      </w:pPr>
     </w:p>
     <w:p>
       <w:pPr>
@@ -3134,8 +3055,8 @@
     </w:p>
     <w:p>
       <w:pPr/>
-      <w:bookmarkStart w:id="3" w:name="_ECC6001_-_Concessão_3"/>
-      <w:bookmarkEnd w:id="3"/>
+      <w:bookmarkStart w:id="0" w:name="_ECC6001_-_Concessão_3"/>
+      <w:bookmarkEnd w:id="0"/>
     </w:p>
     <w:p>
       <w:pPr>
@@ -4697,6 +4618,125 @@
 
 <file path=word/numbering.xml><?xml version="1.0" encoding="utf-8"?>
 <w:numbering xmlns:wpc="http://schemas.microsoft.com/office/word/2010/wordprocessingCanvas" xmlns:mc="http://schemas.openxmlformats.org/markup-compatibility/2006" xmlns:o="urn:schemas-microsoft-com:office:office" xmlns:r="http://schemas.openxmlformats.org/officeDocument/2006/relationships" xmlns:m="http://schemas.openxmlformats.org/officeDocument/2006/math" xmlns:v="urn:schemas-microsoft-com:vml" xmlns:wp14="http://schemas.microsoft.com/office/word/2010/wordprocessingDrawing" xmlns:wp="http://schemas.openxmlformats.org/drawingml/2006/wordprocessingDrawing" xmlns:w10="urn:schemas-microsoft-com:office:word" xmlns:w="http://schemas.openxmlformats.org/wordprocessingml/2006/main" xmlns:w14="http://schemas.microsoft.com/office/word/2010/wordml" xmlns:wpg="http://schemas.microsoft.com/office/word/2010/wordprocessingGroup" xmlns:wpi="http://schemas.microsoft.com/office/word/2010/wordprocessingInk" xmlns:wne="http://schemas.microsoft.com/office/word/2006/wordml" xmlns:wps="http://schemas.microsoft.com/office/word/2010/wordprocessingShape" mc:Ignorable="w14 wp14">
+  <w:abstractNum w:abstractNumId="1259101735">
+    <w:nsid w:val="4B0C5E27"/>
+    <w:multiLevelType w:val="multilevel"/>
+    <w:tmpl w:val="4B0C5E27"/>
+    <w:lvl w:ilvl="0" w:tentative="1">
+      <w:start w:val="1"/>
+      <w:numFmt w:val="decimal"/>
+      <w:lvlText w:val="Tela-%1."/>
+      <w:lvlJc w:val="left"/>
+      <w:pPr>
+        <w:tabs>
+          <w:tab w:val="left" w:pos="1364"/>
+        </w:tabs>
+        <w:ind w:left="1364" w:hanging="360"/>
+      </w:pPr>
+      <w:rPr>
+        <w:rFonts w:hint="default" w:ascii="Arial" w:hAnsi="Arial" w:cs="Times New Roman"/>
+        <w:b/>
+        <w:sz w:val="20"/>
+        <w:szCs w:val="20"/>
+      </w:rPr>
+    </w:lvl>
+    <w:lvl w:ilvl="1" w:tentative="1">
+      <w:start w:val="1"/>
+      <w:numFmt w:val="lowerLetter"/>
+      <w:lvlText w:val="%2."/>
+      <w:lvlJc w:val="left"/>
+      <w:pPr>
+        <w:tabs>
+          <w:tab w:val="left" w:pos="1440"/>
+        </w:tabs>
+        <w:ind w:left="1440" w:hanging="360"/>
+      </w:pPr>
+    </w:lvl>
+    <w:lvl w:ilvl="2" w:tentative="1">
+      <w:start w:val="1"/>
+      <w:numFmt w:val="lowerRoman"/>
+      <w:lvlText w:val="%3."/>
+      <w:lvlJc w:val="right"/>
+      <w:pPr>
+        <w:tabs>
+          <w:tab w:val="left" w:pos="2160"/>
+        </w:tabs>
+        <w:ind w:left="2160" w:hanging="180"/>
+      </w:pPr>
+    </w:lvl>
+    <w:lvl w:ilvl="3" w:tentative="1">
+      <w:start w:val="1"/>
+      <w:numFmt w:val="decimal"/>
+      <w:lvlText w:val="%4."/>
+      <w:lvlJc w:val="left"/>
+      <w:pPr>
+        <w:tabs>
+          <w:tab w:val="left" w:pos="2880"/>
+        </w:tabs>
+        <w:ind w:left="2880" w:hanging="360"/>
+      </w:pPr>
+    </w:lvl>
+    <w:lvl w:ilvl="4" w:tentative="1">
+      <w:start w:val="1"/>
+      <w:numFmt w:val="lowerLetter"/>
+      <w:lvlText w:val="%5."/>
+      <w:lvlJc w:val="left"/>
+      <w:pPr>
+        <w:tabs>
+          <w:tab w:val="left" w:pos="3600"/>
+        </w:tabs>
+        <w:ind w:left="3600" w:hanging="360"/>
+      </w:pPr>
+    </w:lvl>
+    <w:lvl w:ilvl="5" w:tentative="1">
+      <w:start w:val="1"/>
+      <w:numFmt w:val="lowerRoman"/>
+      <w:lvlText w:val="%6."/>
+      <w:lvlJc w:val="right"/>
+      <w:pPr>
+        <w:tabs>
+          <w:tab w:val="left" w:pos="4320"/>
+        </w:tabs>
+        <w:ind w:left="4320" w:hanging="180"/>
+      </w:pPr>
+    </w:lvl>
+    <w:lvl w:ilvl="6" w:tentative="1">
+      <w:start w:val="1"/>
+      <w:numFmt w:val="decimal"/>
+      <w:lvlText w:val="%7."/>
+      <w:lvlJc w:val="left"/>
+      <w:pPr>
+        <w:tabs>
+          <w:tab w:val="left" w:pos="5040"/>
+        </w:tabs>
+        <w:ind w:left="5040" w:hanging="360"/>
+      </w:pPr>
+    </w:lvl>
+    <w:lvl w:ilvl="7" w:tentative="1">
+      <w:start w:val="1"/>
+      <w:numFmt w:val="lowerLetter"/>
+      <w:lvlText w:val="%8."/>
+      <w:lvlJc w:val="left"/>
+      <w:pPr>
+        <w:tabs>
+          <w:tab w:val="left" w:pos="5760"/>
+        </w:tabs>
+        <w:ind w:left="5760" w:hanging="360"/>
+      </w:pPr>
+    </w:lvl>
+    <w:lvl w:ilvl="8" w:tentative="1">
+      <w:start w:val="1"/>
+      <w:numFmt w:val="lowerRoman"/>
+      <w:lvlText w:val="%9."/>
+      <w:lvlJc w:val="right"/>
+      <w:pPr>
+        <w:tabs>
+          <w:tab w:val="left" w:pos="6480"/>
+        </w:tabs>
+        <w:ind w:left="6480" w:hanging="180"/>
+      </w:pPr>
+    </w:lvl>
+  </w:abstractNum>
   <w:abstractNum w:abstractNumId="2141456072">
     <w:nsid w:val="7FA406C8"/>
     <w:multiLevelType w:val="multilevel"/>
@@ -4789,123 +4829,24 @@
       </w:pPr>
     </w:lvl>
   </w:abstractNum>
-  <w:abstractNum w:abstractNumId="1259101735">
-    <w:nsid w:val="4B0C5E27"/>
-    <w:multiLevelType w:val="multilevel"/>
-    <w:tmpl w:val="4B0C5E27"/>
+  <w:abstractNum w:abstractNumId="1492720316">
+    <w:nsid w:val="58F91ABC"/>
+    <w:multiLevelType w:val="singleLevel"/>
+    <w:tmpl w:val="58F91ABC"/>
     <w:lvl w:ilvl="0" w:tentative="1">
       <w:start w:val="1"/>
-      <w:numFmt w:val="decimal"/>
-      <w:lvlText w:val="Tela-%1."/>
+      <w:numFmt w:val="bullet"/>
+      <w:lvlText w:val=""/>
       <w:lvlJc w:val="left"/>
       <w:pPr>
         <w:tabs>
-          <w:tab w:val="left" w:pos="1364"/>
+          <w:tab w:val="left" w:pos="420"/>
         </w:tabs>
-        <w:ind w:left="1364" w:hanging="360"/>
+        <w:ind w:left="420" w:leftChars="0" w:hanging="420" w:firstLineChars="0"/>
       </w:pPr>
       <w:rPr>
-        <w:rFonts w:hint="default" w:ascii="Arial" w:hAnsi="Arial" w:cs="Times New Roman"/>
-        <w:b/>
-        <w:sz w:val="20"/>
-        <w:szCs w:val="20"/>
+        <w:rFonts w:hint="default" w:ascii="Wingdings" w:hAnsi="Wingdings"/>
       </w:rPr>
-    </w:lvl>
-    <w:lvl w:ilvl="1" w:tentative="1">
-      <w:start w:val="1"/>
-      <w:numFmt w:val="lowerLetter"/>
-      <w:lvlText w:val="%2."/>
-      <w:lvlJc w:val="left"/>
-      <w:pPr>
-        <w:tabs>
-          <w:tab w:val="left" w:pos="1440"/>
-        </w:tabs>
-        <w:ind w:left="1440" w:hanging="360"/>
-      </w:pPr>
-    </w:lvl>
-    <w:lvl w:ilvl="2" w:tentative="1">
-      <w:start w:val="1"/>
-      <w:numFmt w:val="lowerRoman"/>
-      <w:lvlText w:val="%3."/>
-      <w:lvlJc w:val="right"/>
-      <w:pPr>
-        <w:tabs>
-          <w:tab w:val="left" w:pos="2160"/>
-        </w:tabs>
-        <w:ind w:left="2160" w:hanging="180"/>
-      </w:pPr>
-    </w:lvl>
-    <w:lvl w:ilvl="3" w:tentative="1">
-      <w:start w:val="1"/>
-      <w:numFmt w:val="decimal"/>
-      <w:lvlText w:val="%4."/>
-      <w:lvlJc w:val="left"/>
-      <w:pPr>
-        <w:tabs>
-          <w:tab w:val="left" w:pos="2880"/>
-        </w:tabs>
-        <w:ind w:left="2880" w:hanging="360"/>
-      </w:pPr>
-    </w:lvl>
-    <w:lvl w:ilvl="4" w:tentative="1">
-      <w:start w:val="1"/>
-      <w:numFmt w:val="lowerLetter"/>
-      <w:lvlText w:val="%5."/>
-      <w:lvlJc w:val="left"/>
-      <w:pPr>
-        <w:tabs>
-          <w:tab w:val="left" w:pos="3600"/>
-        </w:tabs>
-        <w:ind w:left="3600" w:hanging="360"/>
-      </w:pPr>
-    </w:lvl>
-    <w:lvl w:ilvl="5" w:tentative="1">
-      <w:start w:val="1"/>
-      <w:numFmt w:val="lowerRoman"/>
-      <w:lvlText w:val="%6."/>
-      <w:lvlJc w:val="right"/>
-      <w:pPr>
-        <w:tabs>
-          <w:tab w:val="left" w:pos="4320"/>
-        </w:tabs>
-        <w:ind w:left="4320" w:hanging="180"/>
-      </w:pPr>
-    </w:lvl>
-    <w:lvl w:ilvl="6" w:tentative="1">
-      <w:start w:val="1"/>
-      <w:numFmt w:val="decimal"/>
-      <w:lvlText w:val="%7."/>
-      <w:lvlJc w:val="left"/>
-      <w:pPr>
-        <w:tabs>
-          <w:tab w:val="left" w:pos="5040"/>
-        </w:tabs>
-        <w:ind w:left="5040" w:hanging="360"/>
-      </w:pPr>
-    </w:lvl>
-    <w:lvl w:ilvl="7" w:tentative="1">
-      <w:start w:val="1"/>
-      <w:numFmt w:val="lowerLetter"/>
-      <w:lvlText w:val="%8."/>
-      <w:lvlJc w:val="left"/>
-      <w:pPr>
-        <w:tabs>
-          <w:tab w:val="left" w:pos="5760"/>
-        </w:tabs>
-        <w:ind w:left="5760" w:hanging="360"/>
-      </w:pPr>
-    </w:lvl>
-    <w:lvl w:ilvl="8" w:tentative="1">
-      <w:start w:val="1"/>
-      <w:numFmt w:val="lowerRoman"/>
-      <w:lvlText w:val="%9."/>
-      <w:lvlJc w:val="right"/>
-      <w:pPr>
-        <w:tabs>
-          <w:tab w:val="left" w:pos="6480"/>
-        </w:tabs>
-        <w:ind w:left="6480" w:hanging="180"/>
-      </w:pPr>
     </w:lvl>
   </w:abstractNum>
   <w:abstractNum w:abstractNumId="336814312">
@@ -4998,6 +4939,95 @@
       </w:pPr>
     </w:lvl>
   </w:abstractNum>
+  <w:abstractNum w:abstractNumId="1972469270">
+    <w:nsid w:val="75917E16"/>
+    <w:multiLevelType w:val="multilevel"/>
+    <w:tmpl w:val="75917E16"/>
+    <w:lvl w:ilvl="0" w:tentative="1">
+      <w:start w:val="1"/>
+      <w:numFmt w:val="decimal"/>
+      <w:lvlText w:val="P%1."/>
+      <w:lvlJc w:val="left"/>
+      <w:pPr>
+        <w:ind w:left="1146" w:hanging="360"/>
+      </w:pPr>
+      <w:rPr>
+        <w:rFonts w:hint="default"/>
+      </w:rPr>
+    </w:lvl>
+    <w:lvl w:ilvl="1" w:tentative="1">
+      <w:start w:val="1"/>
+      <w:numFmt w:val="lowerLetter"/>
+      <w:lvlText w:val="%2."/>
+      <w:lvlJc w:val="left"/>
+      <w:pPr>
+        <w:ind w:left="1866" w:hanging="360"/>
+      </w:pPr>
+    </w:lvl>
+    <w:lvl w:ilvl="2" w:tentative="1">
+      <w:start w:val="1"/>
+      <w:numFmt w:val="lowerRoman"/>
+      <w:lvlText w:val="%3."/>
+      <w:lvlJc w:val="right"/>
+      <w:pPr>
+        <w:ind w:left="2586" w:hanging="180"/>
+      </w:pPr>
+    </w:lvl>
+    <w:lvl w:ilvl="3" w:tentative="1">
+      <w:start w:val="1"/>
+      <w:numFmt w:val="decimal"/>
+      <w:lvlText w:val="%4."/>
+      <w:lvlJc w:val="left"/>
+      <w:pPr>
+        <w:ind w:left="3306" w:hanging="360"/>
+      </w:pPr>
+    </w:lvl>
+    <w:lvl w:ilvl="4" w:tentative="1">
+      <w:start w:val="1"/>
+      <w:numFmt w:val="lowerLetter"/>
+      <w:lvlText w:val="%5."/>
+      <w:lvlJc w:val="left"/>
+      <w:pPr>
+        <w:ind w:left="4026" w:hanging="360"/>
+      </w:pPr>
+    </w:lvl>
+    <w:lvl w:ilvl="5" w:tentative="1">
+      <w:start w:val="1"/>
+      <w:numFmt w:val="lowerRoman"/>
+      <w:lvlText w:val="%6."/>
+      <w:lvlJc w:val="right"/>
+      <w:pPr>
+        <w:ind w:left="4746" w:hanging="180"/>
+      </w:pPr>
+    </w:lvl>
+    <w:lvl w:ilvl="6" w:tentative="1">
+      <w:start w:val="1"/>
+      <w:numFmt w:val="decimal"/>
+      <w:lvlText w:val="%7."/>
+      <w:lvlJc w:val="left"/>
+      <w:pPr>
+        <w:ind w:left="5466" w:hanging="360"/>
+      </w:pPr>
+    </w:lvl>
+    <w:lvl w:ilvl="7" w:tentative="1">
+      <w:start w:val="1"/>
+      <w:numFmt w:val="lowerLetter"/>
+      <w:lvlText w:val="%8."/>
+      <w:lvlJc w:val="left"/>
+      <w:pPr>
+        <w:ind w:left="6186" w:hanging="360"/>
+      </w:pPr>
+    </w:lvl>
+    <w:lvl w:ilvl="8" w:tentative="1">
+      <w:start w:val="1"/>
+      <w:numFmt w:val="lowerRoman"/>
+      <w:lvlText w:val="%9."/>
+      <w:lvlJc w:val="right"/>
+      <w:pPr>
+        <w:ind w:left="6906" w:hanging="180"/>
+      </w:pPr>
+    </w:lvl>
+  </w:abstractNum>
   <w:abstractNum w:abstractNumId="193348652">
     <w:nsid w:val="0B86442C"/>
     <w:multiLevelType w:val="multilevel"/>
@@ -5085,115 +5115,6 @@
       <w:pPr>
         <w:ind w:left="6906" w:hanging="180"/>
       </w:pPr>
-    </w:lvl>
-  </w:abstractNum>
-  <w:abstractNum w:abstractNumId="1972469270">
-    <w:nsid w:val="75917E16"/>
-    <w:multiLevelType w:val="multilevel"/>
-    <w:tmpl w:val="75917E16"/>
-    <w:lvl w:ilvl="0" w:tentative="1">
-      <w:start w:val="1"/>
-      <w:numFmt w:val="decimal"/>
-      <w:lvlText w:val="P%1."/>
-      <w:lvlJc w:val="left"/>
-      <w:pPr>
-        <w:ind w:left="1146" w:hanging="360"/>
-      </w:pPr>
-      <w:rPr>
-        <w:rFonts w:hint="default"/>
-      </w:rPr>
-    </w:lvl>
-    <w:lvl w:ilvl="1" w:tentative="1">
-      <w:start w:val="1"/>
-      <w:numFmt w:val="lowerLetter"/>
-      <w:lvlText w:val="%2."/>
-      <w:lvlJc w:val="left"/>
-      <w:pPr>
-        <w:ind w:left="1866" w:hanging="360"/>
-      </w:pPr>
-    </w:lvl>
-    <w:lvl w:ilvl="2" w:tentative="1">
-      <w:start w:val="1"/>
-      <w:numFmt w:val="lowerRoman"/>
-      <w:lvlText w:val="%3."/>
-      <w:lvlJc w:val="right"/>
-      <w:pPr>
-        <w:ind w:left="2586" w:hanging="180"/>
-      </w:pPr>
-    </w:lvl>
-    <w:lvl w:ilvl="3" w:tentative="1">
-      <w:start w:val="1"/>
-      <w:numFmt w:val="decimal"/>
-      <w:lvlText w:val="%4."/>
-      <w:lvlJc w:val="left"/>
-      <w:pPr>
-        <w:ind w:left="3306" w:hanging="360"/>
-      </w:pPr>
-    </w:lvl>
-    <w:lvl w:ilvl="4" w:tentative="1">
-      <w:start w:val="1"/>
-      <w:numFmt w:val="lowerLetter"/>
-      <w:lvlText w:val="%5."/>
-      <w:lvlJc w:val="left"/>
-      <w:pPr>
-        <w:ind w:left="4026" w:hanging="360"/>
-      </w:pPr>
-    </w:lvl>
-    <w:lvl w:ilvl="5" w:tentative="1">
-      <w:start w:val="1"/>
-      <w:numFmt w:val="lowerRoman"/>
-      <w:lvlText w:val="%6."/>
-      <w:lvlJc w:val="right"/>
-      <w:pPr>
-        <w:ind w:left="4746" w:hanging="180"/>
-      </w:pPr>
-    </w:lvl>
-    <w:lvl w:ilvl="6" w:tentative="1">
-      <w:start w:val="1"/>
-      <w:numFmt w:val="decimal"/>
-      <w:lvlText w:val="%7."/>
-      <w:lvlJc w:val="left"/>
-      <w:pPr>
-        <w:ind w:left="5466" w:hanging="360"/>
-      </w:pPr>
-    </w:lvl>
-    <w:lvl w:ilvl="7" w:tentative="1">
-      <w:start w:val="1"/>
-      <w:numFmt w:val="lowerLetter"/>
-      <w:lvlText w:val="%8."/>
-      <w:lvlJc w:val="left"/>
-      <w:pPr>
-        <w:ind w:left="6186" w:hanging="360"/>
-      </w:pPr>
-    </w:lvl>
-    <w:lvl w:ilvl="8" w:tentative="1">
-      <w:start w:val="1"/>
-      <w:numFmt w:val="lowerRoman"/>
-      <w:lvlText w:val="%9."/>
-      <w:lvlJc w:val="right"/>
-      <w:pPr>
-        <w:ind w:left="6906" w:hanging="180"/>
-      </w:pPr>
-    </w:lvl>
-  </w:abstractNum>
-  <w:abstractNum w:abstractNumId="1492720316">
-    <w:nsid w:val="58F91ABC"/>
-    <w:multiLevelType w:val="singleLevel"/>
-    <w:tmpl w:val="58F91ABC"/>
-    <w:lvl w:ilvl="0" w:tentative="1">
-      <w:start w:val="1"/>
-      <w:numFmt w:val="bullet"/>
-      <w:lvlText w:val=""/>
-      <w:lvlJc w:val="left"/>
-      <w:pPr>
-        <w:tabs>
-          <w:tab w:val="left" w:pos="420"/>
-        </w:tabs>
-        <w:ind w:left="420" w:leftChars="0" w:hanging="420" w:firstLineChars="0"/>
-      </w:pPr>
-      <w:rPr>
-        <w:rFonts w:hint="default" w:ascii="Wingdings" w:hAnsi="Wingdings"/>
-      </w:rPr>
     </w:lvl>
   </w:abstractNum>
   <w:num w:numId="1">
@@ -5292,7 +5213,7 @@
     <w:lsdException w:qFormat="1" w:unhideWhenUsed="0" w:uiPriority="0" w:semiHidden="0" w:name="Title"/>
     <w:lsdException w:uiPriority="0" w:name="Closing"/>
     <w:lsdException w:uiPriority="0" w:name="Signature"/>
-    <w:lsdException w:uiPriority="1" w:name="Default Paragraph Font"/>
+    <w:lsdException w:uiPriority="1" w:semiHidden="0" w:name="Default Paragraph Font"/>
     <w:lsdException w:unhideWhenUsed="0" w:uiPriority="0" w:semiHidden="0" w:name="Body Text"/>
     <w:lsdException w:unhideWhenUsed="0" w:uiPriority="0" w:semiHidden="0" w:name="Body Text Indent"/>
     <w:lsdException w:uiPriority="0" w:name="List Continue"/>
@@ -5330,7 +5251,7 @@
     <w:lsdException w:uiPriority="0" w:name="HTML Sample"/>
     <w:lsdException w:unhideWhenUsed="0" w:uiPriority="0" w:semiHidden="0" w:name="HTML Typewriter"/>
     <w:lsdException w:uiPriority="0" w:name="HTML Variable"/>
-    <w:lsdException w:uiPriority="99" w:name="Normal Table"/>
+    <w:lsdException w:uiPriority="99" w:semiHidden="0" w:name="Normal Table"/>
     <w:lsdException w:unhideWhenUsed="0" w:uiPriority="0" w:name="annotation subject"/>
     <w:lsdException w:uiPriority="0" w:name="Table Simple 1"/>
     <w:lsdException w:uiPriority="0" w:name="Table Simple 2"/>
@@ -5707,6 +5628,7 @@
     <w:basedOn w:val="1"/>
     <w:next w:val="1"/>
     <w:link w:val="29"/>
+    <w:qFormat/>
     <w:uiPriority w:val="0"/>
     <w:pPr>
       <w:spacing w:line="240" w:lineRule="auto"/>

</xml_diff>

<commit_message>
Alterações no automato do tempo RS, imagens do TFG etc..
</commit_message>
<xml_diff>
--- a/2017/Projeto de Software/Descritivo caso de Uso Itinerário.docx
+++ b/2017/Projeto de Software/Descritivo caso de Uso Itinerário.docx
@@ -54,7 +54,7 @@
                 <w:sz w:val="32"/>
                 <w:lang w:val="en-US"/>
               </w:rPr>
-              <w:t>projeto ABC</w:t>
+              <w:t xml:space="preserve">projeto </w:t>
             </w:r>
             <w:r>
               <w:rPr>
@@ -62,49 +62,7 @@
                 <w:i w:val="0"/>
                 <w:sz w:val="32"/>
               </w:rPr>
-              <w:fldChar w:fldCharType="begin"/>
-            </w:r>
-            <w:r>
-              <w:rPr>
-                <w:rFonts w:ascii="Verdana" w:hAnsi="Verdana"/>
-                <w:i w:val="0"/>
-                <w:sz w:val="32"/>
-                <w:lang w:val="en-US"/>
-              </w:rPr>
-              <w:instrText xml:space="preserve"> DOCVARIABLE  Projeto  \* MERGEFORMAT </w:instrText>
-            </w:r>
-            <w:r>
-              <w:rPr>
-                <w:rFonts w:ascii="Verdana" w:hAnsi="Verdana"/>
-                <w:i w:val="0"/>
-                <w:sz w:val="32"/>
-              </w:rPr>
-              <w:fldChar w:fldCharType="end"/>
-            </w:r>
-            <w:r>
-              <w:rPr>
-                <w:rFonts w:ascii="Verdana" w:hAnsi="Verdana"/>
-                <w:i w:val="0"/>
-                <w:sz w:val="32"/>
-              </w:rPr>
-              <w:fldChar w:fldCharType="begin"/>
-            </w:r>
-            <w:r>
-              <w:rPr>
-                <w:rFonts w:ascii="Verdana" w:hAnsi="Verdana"/>
-                <w:i w:val="0"/>
-                <w:sz w:val="32"/>
-                <w:lang w:val="en-US"/>
-              </w:rPr>
-              <w:instrText xml:space="preserve"> DOCVARIABLE  Projeto  \* MERGEFORMAT </w:instrText>
-            </w:r>
-            <w:r>
-              <w:rPr>
-                <w:rFonts w:ascii="Verdana" w:hAnsi="Verdana"/>
-                <w:i w:val="0"/>
-                <w:sz w:val="32"/>
-              </w:rPr>
-              <w:fldChar w:fldCharType="end"/>
+              <w:t>CloneUber</w:t>
             </w:r>
           </w:p>
         </w:tc>
@@ -743,498 +701,6 @@
     </w:p>
     <w:p>
       <w:pPr>
-        <w:pStyle w:val="4"/>
-        <w:spacing w:line="360" w:lineRule="auto"/>
-        <w:rPr>
-          <w:rFonts w:ascii="Verdana" w:hAnsi="Verdana" w:eastAsia="Tahoma" w:cs="Times New Roman"/>
-          <w:bCs/>
-          <w:smallCaps/>
-          <w:color w:val="000000"/>
-          <w:sz w:val="28"/>
-          <w:szCs w:val="28"/>
-        </w:rPr>
-      </w:pPr>
-      <w:r>
-        <w:rPr>
-          <w:rFonts w:ascii="Verdana" w:hAnsi="Verdana" w:eastAsia="Tahoma" w:cs="Times New Roman"/>
-          <w:bCs/>
-          <w:smallCaps/>
-          <w:color w:val="000000"/>
-          <w:sz w:val="28"/>
-          <w:szCs w:val="28"/>
-        </w:rPr>
-        <w:t>Histórico de Revisões</w:t>
-      </w:r>
-    </w:p>
-    <w:tbl>
-      <w:tblPr>
-        <w:tblStyle w:val="19"/>
-        <w:tblW w:w="9178" w:type="dxa"/>
-        <w:tblInd w:w="0" w:type="dxa"/>
-        <w:tblBorders>
-          <w:top w:val="single" w:color="auto" w:sz="6" w:space="0"/>
-          <w:left w:val="single" w:color="auto" w:sz="6" w:space="0"/>
-          <w:bottom w:val="single" w:color="auto" w:sz="6" w:space="0"/>
-          <w:right w:val="single" w:color="auto" w:sz="6" w:space="0"/>
-          <w:insideH w:val="single" w:color="auto" w:sz="6" w:space="0"/>
-          <w:insideV w:val="single" w:color="auto" w:sz="6" w:space="0"/>
-        </w:tblBorders>
-        <w:tblLayout w:type="fixed"/>
-        <w:tblCellMar>
-          <w:top w:w="0" w:type="dxa"/>
-          <w:left w:w="108" w:type="dxa"/>
-          <w:bottom w:w="0" w:type="dxa"/>
-          <w:right w:w="108" w:type="dxa"/>
-        </w:tblCellMar>
-      </w:tblPr>
-      <w:tblGrid>
-        <w:gridCol w:w="1292"/>
-        <w:gridCol w:w="885"/>
-        <w:gridCol w:w="3317"/>
-        <w:gridCol w:w="1814"/>
-        <w:gridCol w:w="1870"/>
-      </w:tblGrid>
-      <w:tr>
-        <w:tc>
-          <w:tcPr>
-            <w:tcW w:w="1292" w:type="dxa"/>
-            <w:tcBorders>
-              <w:top w:val="single" w:color="auto" w:sz="6" w:space="0"/>
-              <w:left w:val="single" w:color="auto" w:sz="6" w:space="0"/>
-              <w:bottom w:val="single" w:color="auto" w:sz="6" w:space="0"/>
-              <w:right w:val="single" w:color="auto" w:sz="6" w:space="0"/>
-            </w:tcBorders>
-            <w:vAlign w:val="center"/>
-          </w:tcPr>
-          <w:p>
-            <w:pPr>
-              <w:pStyle w:val="32"/>
-              <w:spacing w:after="0" w:line="360" w:lineRule="auto"/>
-              <w:jc w:val="center"/>
-              <w:rPr>
-                <w:b/>
-              </w:rPr>
-            </w:pPr>
-            <w:r>
-              <w:rPr>
-                <w:b/>
-              </w:rPr>
-              <w:t>Data</w:t>
-            </w:r>
-          </w:p>
-        </w:tc>
-        <w:tc>
-          <w:tcPr>
-            <w:tcW w:w="885" w:type="dxa"/>
-            <w:tcBorders>
-              <w:top w:val="single" w:color="auto" w:sz="6" w:space="0"/>
-              <w:left w:val="single" w:color="auto" w:sz="6" w:space="0"/>
-              <w:bottom w:val="single" w:color="auto" w:sz="6" w:space="0"/>
-              <w:right w:val="single" w:color="auto" w:sz="6" w:space="0"/>
-            </w:tcBorders>
-            <w:vAlign w:val="center"/>
-          </w:tcPr>
-          <w:p>
-            <w:pPr>
-              <w:pStyle w:val="32"/>
-              <w:spacing w:after="0" w:line="360" w:lineRule="auto"/>
-              <w:jc w:val="center"/>
-              <w:rPr>
-                <w:b/>
-              </w:rPr>
-            </w:pPr>
-            <w:r>
-              <w:rPr>
-                <w:b/>
-              </w:rPr>
-              <w:t>Versão</w:t>
-            </w:r>
-          </w:p>
-        </w:tc>
-        <w:tc>
-          <w:tcPr>
-            <w:tcW w:w="3317" w:type="dxa"/>
-            <w:tcBorders>
-              <w:top w:val="single" w:color="auto" w:sz="6" w:space="0"/>
-              <w:left w:val="single" w:color="auto" w:sz="6" w:space="0"/>
-              <w:bottom w:val="single" w:color="auto" w:sz="6" w:space="0"/>
-              <w:right w:val="single" w:color="auto" w:sz="6" w:space="0"/>
-            </w:tcBorders>
-            <w:vAlign w:val="center"/>
-          </w:tcPr>
-          <w:p>
-            <w:pPr>
-              <w:pStyle w:val="32"/>
-              <w:spacing w:after="0" w:line="360" w:lineRule="auto"/>
-              <w:jc w:val="center"/>
-              <w:rPr>
-                <w:b/>
-              </w:rPr>
-            </w:pPr>
-            <w:r>
-              <w:rPr>
-                <w:b/>
-              </w:rPr>
-              <w:t>Descrição do motivo da revisão</w:t>
-            </w:r>
-          </w:p>
-        </w:tc>
-        <w:tc>
-          <w:tcPr>
-            <w:tcW w:w="1814" w:type="dxa"/>
-            <w:tcBorders>
-              <w:top w:val="single" w:color="auto" w:sz="6" w:space="0"/>
-              <w:left w:val="single" w:color="auto" w:sz="6" w:space="0"/>
-              <w:bottom w:val="single" w:color="auto" w:sz="6" w:space="0"/>
-              <w:right w:val="single" w:color="auto" w:sz="6" w:space="0"/>
-            </w:tcBorders>
-            <w:vAlign w:val="center"/>
-          </w:tcPr>
-          <w:p>
-            <w:pPr>
-              <w:pStyle w:val="32"/>
-              <w:spacing w:after="0" w:line="360" w:lineRule="auto"/>
-              <w:jc w:val="center"/>
-              <w:rPr>
-                <w:b/>
-                <w:lang w:val="es-ES_tradnl"/>
-              </w:rPr>
-            </w:pPr>
-            <w:r>
-              <w:rPr>
-                <w:b/>
-                <w:lang w:val="es-ES_tradnl"/>
-              </w:rPr>
-              <w:t>Autor</w:t>
-            </w:r>
-          </w:p>
-        </w:tc>
-        <w:tc>
-          <w:tcPr>
-            <w:tcW w:w="1870" w:type="dxa"/>
-            <w:tcBorders>
-              <w:top w:val="single" w:color="auto" w:sz="6" w:space="0"/>
-              <w:left w:val="single" w:color="auto" w:sz="6" w:space="0"/>
-              <w:bottom w:val="single" w:color="auto" w:sz="6" w:space="0"/>
-              <w:right w:val="single" w:color="auto" w:sz="6" w:space="0"/>
-            </w:tcBorders>
-          </w:tcPr>
-          <w:p>
-            <w:pPr>
-              <w:pStyle w:val="32"/>
-              <w:spacing w:after="0" w:line="360" w:lineRule="auto"/>
-              <w:jc w:val="center"/>
-              <w:rPr>
-                <w:b/>
-                <w:lang w:val="es-ES_tradnl"/>
-              </w:rPr>
-            </w:pPr>
-            <w:r>
-              <w:rPr>
-                <w:b/>
-                <w:lang w:val="es-ES_tradnl"/>
-              </w:rPr>
-              <w:t>Aprovador</w:t>
-            </w:r>
-          </w:p>
-        </w:tc>
-      </w:tr>
-      <w:tr>
-        <w:tc>
-          <w:tcPr>
-            <w:tcW w:w="1292" w:type="dxa"/>
-            <w:tcBorders>
-              <w:top w:val="single" w:color="auto" w:sz="6" w:space="0"/>
-              <w:left w:val="single" w:color="auto" w:sz="6" w:space="0"/>
-              <w:bottom w:val="single" w:color="auto" w:sz="6" w:space="0"/>
-              <w:right w:val="single" w:color="auto" w:sz="6" w:space="0"/>
-            </w:tcBorders>
-          </w:tcPr>
-          <w:p>
-            <w:pPr>
-              <w:pStyle w:val="32"/>
-              <w:spacing w:after="0" w:line="360" w:lineRule="auto"/>
-              <w:jc w:val="center"/>
-              <w:rPr>
-                <w:sz w:val="16"/>
-                <w:szCs w:val="16"/>
-                <w:lang w:val="es-ES_tradnl"/>
-              </w:rPr>
-            </w:pPr>
-            <w:r>
-              <w:rPr>
-                <w:sz w:val="16"/>
-                <w:szCs w:val="16"/>
-                <w:lang w:val="es-ES_tradnl"/>
-              </w:rPr>
-              <w:t>03/07/2014</w:t>
-            </w:r>
-          </w:p>
-        </w:tc>
-        <w:tc>
-          <w:tcPr>
-            <w:tcW w:w="885" w:type="dxa"/>
-            <w:tcBorders>
-              <w:top w:val="single" w:color="auto" w:sz="6" w:space="0"/>
-              <w:left w:val="single" w:color="auto" w:sz="6" w:space="0"/>
-              <w:bottom w:val="single" w:color="auto" w:sz="6" w:space="0"/>
-              <w:right w:val="single" w:color="auto" w:sz="6" w:space="0"/>
-            </w:tcBorders>
-          </w:tcPr>
-          <w:p>
-            <w:pPr>
-              <w:pStyle w:val="32"/>
-              <w:spacing w:after="0" w:line="360" w:lineRule="auto"/>
-              <w:jc w:val="center"/>
-              <w:rPr>
-                <w:sz w:val="16"/>
-                <w:szCs w:val="16"/>
-              </w:rPr>
-            </w:pPr>
-            <w:r>
-              <w:rPr>
-                <w:sz w:val="16"/>
-                <w:szCs w:val="16"/>
-              </w:rPr>
-              <w:t>001</w:t>
-            </w:r>
-          </w:p>
-        </w:tc>
-        <w:tc>
-          <w:tcPr>
-            <w:tcW w:w="3317" w:type="dxa"/>
-            <w:tcBorders>
-              <w:top w:val="single" w:color="auto" w:sz="6" w:space="0"/>
-              <w:left w:val="single" w:color="auto" w:sz="6" w:space="0"/>
-              <w:bottom w:val="single" w:color="auto" w:sz="6" w:space="0"/>
-              <w:right w:val="single" w:color="auto" w:sz="6" w:space="0"/>
-            </w:tcBorders>
-          </w:tcPr>
-          <w:p>
-            <w:pPr>
-              <w:pStyle w:val="32"/>
-              <w:spacing w:after="0" w:line="360" w:lineRule="auto"/>
-              <w:rPr>
-                <w:sz w:val="16"/>
-                <w:szCs w:val="16"/>
-              </w:rPr>
-            </w:pPr>
-            <w:r>
-              <w:rPr>
-                <w:sz w:val="16"/>
-                <w:szCs w:val="16"/>
-              </w:rPr>
-              <w:t>Documento Inicial</w:t>
-            </w:r>
-          </w:p>
-        </w:tc>
-        <w:tc>
-          <w:tcPr>
-            <w:tcW w:w="1814" w:type="dxa"/>
-            <w:tcBorders>
-              <w:top w:val="single" w:color="auto" w:sz="6" w:space="0"/>
-              <w:left w:val="single" w:color="auto" w:sz="6" w:space="0"/>
-              <w:bottom w:val="single" w:color="auto" w:sz="6" w:space="0"/>
-              <w:right w:val="single" w:color="auto" w:sz="6" w:space="0"/>
-            </w:tcBorders>
-          </w:tcPr>
-          <w:p>
-            <w:pPr>
-              <w:pStyle w:val="32"/>
-              <w:spacing w:after="0" w:line="360" w:lineRule="auto"/>
-              <w:rPr>
-                <w:sz w:val="16"/>
-                <w:szCs w:val="16"/>
-              </w:rPr>
-            </w:pPr>
-            <w:r>
-              <w:rPr>
-                <w:sz w:val="16"/>
-                <w:szCs w:val="16"/>
-              </w:rPr>
-              <w:t>Thiago Silva</w:t>
-            </w:r>
-          </w:p>
-        </w:tc>
-        <w:tc>
-          <w:tcPr>
-            <w:tcW w:w="1870" w:type="dxa"/>
-            <w:tcBorders>
-              <w:top w:val="single" w:color="auto" w:sz="6" w:space="0"/>
-              <w:left w:val="single" w:color="auto" w:sz="6" w:space="0"/>
-              <w:bottom w:val="single" w:color="auto" w:sz="6" w:space="0"/>
-              <w:right w:val="single" w:color="auto" w:sz="6" w:space="0"/>
-            </w:tcBorders>
-          </w:tcPr>
-          <w:p>
-            <w:pPr>
-              <w:pStyle w:val="32"/>
-              <w:spacing w:after="0" w:line="360" w:lineRule="auto"/>
-              <w:rPr>
-                <w:sz w:val="16"/>
-                <w:szCs w:val="16"/>
-              </w:rPr>
-            </w:pPr>
-          </w:p>
-        </w:tc>
-      </w:tr>
-      <w:tr>
-        <w:tc>
-          <w:tcPr>
-            <w:tcW w:w="1292" w:type="dxa"/>
-            <w:tcBorders>
-              <w:top w:val="single" w:color="auto" w:sz="6" w:space="0"/>
-              <w:left w:val="single" w:color="auto" w:sz="6" w:space="0"/>
-              <w:bottom w:val="single" w:color="auto" w:sz="6" w:space="0"/>
-              <w:right w:val="single" w:color="auto" w:sz="6" w:space="0"/>
-            </w:tcBorders>
-          </w:tcPr>
-          <w:p>
-            <w:pPr>
-              <w:pStyle w:val="32"/>
-              <w:spacing w:after="0" w:line="360" w:lineRule="auto"/>
-              <w:jc w:val="center"/>
-              <w:rPr>
-                <w:sz w:val="16"/>
-                <w:szCs w:val="16"/>
-                <w:lang w:val="es-ES_tradnl"/>
-              </w:rPr>
-            </w:pPr>
-            <w:r>
-              <w:rPr>
-                <w:sz w:val="16"/>
-                <w:szCs w:val="16"/>
-                <w:lang w:val="es-ES_tradnl"/>
-              </w:rPr>
-              <w:t>09/09/2014</w:t>
-            </w:r>
-          </w:p>
-        </w:tc>
-        <w:tc>
-          <w:tcPr>
-            <w:tcW w:w="885" w:type="dxa"/>
-            <w:tcBorders>
-              <w:top w:val="single" w:color="auto" w:sz="6" w:space="0"/>
-              <w:left w:val="single" w:color="auto" w:sz="6" w:space="0"/>
-              <w:bottom w:val="single" w:color="auto" w:sz="6" w:space="0"/>
-              <w:right w:val="single" w:color="auto" w:sz="6" w:space="0"/>
-            </w:tcBorders>
-          </w:tcPr>
-          <w:p>
-            <w:pPr>
-              <w:pStyle w:val="32"/>
-              <w:spacing w:after="0" w:line="360" w:lineRule="auto"/>
-              <w:jc w:val="center"/>
-              <w:rPr>
-                <w:sz w:val="16"/>
-                <w:szCs w:val="16"/>
-              </w:rPr>
-            </w:pPr>
-            <w:r>
-              <w:rPr>
-                <w:sz w:val="16"/>
-                <w:szCs w:val="16"/>
-              </w:rPr>
-              <w:t>002</w:t>
-            </w:r>
-          </w:p>
-        </w:tc>
-        <w:tc>
-          <w:tcPr>
-            <w:tcW w:w="3317" w:type="dxa"/>
-            <w:tcBorders>
-              <w:top w:val="single" w:color="auto" w:sz="6" w:space="0"/>
-              <w:left w:val="single" w:color="auto" w:sz="6" w:space="0"/>
-              <w:bottom w:val="single" w:color="auto" w:sz="6" w:space="0"/>
-              <w:right w:val="single" w:color="auto" w:sz="6" w:space="0"/>
-            </w:tcBorders>
-          </w:tcPr>
-          <w:p>
-            <w:pPr>
-              <w:pStyle w:val="32"/>
-              <w:spacing w:after="0" w:line="360" w:lineRule="auto"/>
-              <w:rPr>
-                <w:sz w:val="16"/>
-                <w:szCs w:val="16"/>
-              </w:rPr>
-            </w:pPr>
-            <w:r>
-              <w:rPr>
-                <w:sz w:val="16"/>
-                <w:szCs w:val="16"/>
-              </w:rPr>
-              <w:t>Alterado o campo Introdução/Objetivo</w:t>
-            </w:r>
-          </w:p>
-        </w:tc>
-        <w:tc>
-          <w:tcPr>
-            <w:tcW w:w="1814" w:type="dxa"/>
-            <w:tcBorders>
-              <w:top w:val="single" w:color="auto" w:sz="6" w:space="0"/>
-              <w:left w:val="single" w:color="auto" w:sz="6" w:space="0"/>
-              <w:bottom w:val="single" w:color="auto" w:sz="6" w:space="0"/>
-              <w:right w:val="single" w:color="auto" w:sz="6" w:space="0"/>
-            </w:tcBorders>
-          </w:tcPr>
-          <w:p>
-            <w:pPr>
-              <w:pStyle w:val="32"/>
-              <w:spacing w:after="0" w:line="360" w:lineRule="auto"/>
-              <w:rPr>
-                <w:sz w:val="16"/>
-                <w:szCs w:val="16"/>
-              </w:rPr>
-            </w:pPr>
-            <w:r>
-              <w:rPr>
-                <w:sz w:val="16"/>
-                <w:szCs w:val="16"/>
-              </w:rPr>
-              <w:t>Thiago Silva</w:t>
-            </w:r>
-          </w:p>
-        </w:tc>
-        <w:tc>
-          <w:tcPr>
-            <w:tcW w:w="1870" w:type="dxa"/>
-            <w:tcBorders>
-              <w:top w:val="single" w:color="auto" w:sz="6" w:space="0"/>
-              <w:left w:val="single" w:color="auto" w:sz="6" w:space="0"/>
-              <w:bottom w:val="single" w:color="auto" w:sz="6" w:space="0"/>
-              <w:right w:val="single" w:color="auto" w:sz="6" w:space="0"/>
-            </w:tcBorders>
-          </w:tcPr>
-          <w:p>
-            <w:pPr>
-              <w:pStyle w:val="32"/>
-              <w:spacing w:after="0" w:line="360" w:lineRule="auto"/>
-              <w:rPr>
-                <w:sz w:val="16"/>
-                <w:szCs w:val="16"/>
-              </w:rPr>
-            </w:pPr>
-          </w:p>
-        </w:tc>
-      </w:tr>
-    </w:tbl>
-    <w:p>
-      <w:pPr>
-        <w:pStyle w:val="31"/>
-        <w:spacing w:line="360" w:lineRule="auto"/>
-      </w:pPr>
-      <w:r>
-        <w:t>Informe na tabela acima as modificações efetuadas no documento, motivo, autor e aprovador.</w:t>
-      </w:r>
-    </w:p>
-    <w:p>
-      <w:pPr>
-        <w:pStyle w:val="4"/>
-        <w:spacing w:line="360" w:lineRule="auto"/>
-      </w:pPr>
-    </w:p>
-    <w:p>
-      <w:pPr>
         <w:tabs>
           <w:tab w:val="left" w:pos="709"/>
         </w:tabs>
@@ -1359,7 +825,7 @@
         <w:rPr>
           <w:rFonts w:ascii="Verdana" w:hAnsi="Verdana" w:cs="Arial"/>
         </w:rPr>
-        <w:t>Ter uma conta registrada e estar logado.</w:t>
+        <w:t>Ter uma conta registrada e estar logado. Não ter outra corrida em curso para o usuário.</w:t>
       </w:r>
     </w:p>
     <w:p>
@@ -1370,6 +836,201 @@
           <w:iCs w:val="0"/>
           <w:sz w:val="22"/>
           <w:szCs w:val="22"/>
+          <w:lang w:eastAsia="en-GB"/>
+        </w:rPr>
+      </w:pPr>
+    </w:p>
+    <w:p>
+      <w:pPr>
+        <w:widowControl/>
+        <w:autoSpaceDE/>
+        <w:autoSpaceDN/>
+        <w:adjustRightInd/>
+        <w:spacing w:line="240" w:lineRule="auto"/>
+        <w:jc w:val="left"/>
+        <w:rPr>
+          <w:rFonts w:eastAsia="Times New Roman" w:cs="Arial"/>
+          <w:iCs w:val="0"/>
+          <w:lang w:eastAsia="en-GB"/>
+        </w:rPr>
+      </w:pPr>
+    </w:p>
+    <w:p>
+      <w:pPr>
+        <w:widowControl/>
+        <w:autoSpaceDE/>
+        <w:autoSpaceDN/>
+        <w:adjustRightInd/>
+        <w:spacing w:line="240" w:lineRule="auto"/>
+        <w:jc w:val="left"/>
+        <w:rPr>
+          <w:rFonts w:eastAsia="Times New Roman" w:cs="Arial"/>
+          <w:iCs w:val="0"/>
+          <w:lang w:eastAsia="en-GB"/>
+        </w:rPr>
+      </w:pPr>
+    </w:p>
+    <w:p>
+      <w:pPr>
+        <w:widowControl/>
+        <w:autoSpaceDE/>
+        <w:autoSpaceDN/>
+        <w:adjustRightInd/>
+        <w:spacing w:line="240" w:lineRule="auto"/>
+        <w:jc w:val="left"/>
+        <w:rPr>
+          <w:rFonts w:eastAsia="Times New Roman" w:cs="Arial"/>
+          <w:iCs w:val="0"/>
+          <w:lang w:eastAsia="en-GB"/>
+        </w:rPr>
+      </w:pPr>
+    </w:p>
+    <w:p>
+      <w:pPr>
+        <w:widowControl/>
+        <w:autoSpaceDE/>
+        <w:autoSpaceDN/>
+        <w:adjustRightInd/>
+        <w:spacing w:line="240" w:lineRule="auto"/>
+        <w:jc w:val="left"/>
+        <w:rPr>
+          <w:rFonts w:eastAsia="Times New Roman" w:cs="Arial"/>
+          <w:iCs w:val="0"/>
+          <w:lang w:eastAsia="en-GB"/>
+        </w:rPr>
+      </w:pPr>
+    </w:p>
+    <w:p>
+      <w:pPr>
+        <w:widowControl/>
+        <w:autoSpaceDE/>
+        <w:autoSpaceDN/>
+        <w:adjustRightInd/>
+        <w:spacing w:line="240" w:lineRule="auto"/>
+        <w:jc w:val="left"/>
+        <w:rPr>
+          <w:rFonts w:eastAsia="Times New Roman" w:cs="Arial"/>
+          <w:iCs w:val="0"/>
+          <w:lang w:eastAsia="en-GB"/>
+        </w:rPr>
+      </w:pPr>
+    </w:p>
+    <w:p>
+      <w:pPr>
+        <w:widowControl/>
+        <w:autoSpaceDE/>
+        <w:autoSpaceDN/>
+        <w:adjustRightInd/>
+        <w:spacing w:line="240" w:lineRule="auto"/>
+        <w:jc w:val="left"/>
+        <w:rPr>
+          <w:rFonts w:eastAsia="Times New Roman" w:cs="Arial"/>
+          <w:iCs w:val="0"/>
+          <w:lang w:eastAsia="en-GB"/>
+        </w:rPr>
+      </w:pPr>
+    </w:p>
+    <w:p>
+      <w:pPr>
+        <w:widowControl/>
+        <w:autoSpaceDE/>
+        <w:autoSpaceDN/>
+        <w:adjustRightInd/>
+        <w:spacing w:line="240" w:lineRule="auto"/>
+        <w:jc w:val="left"/>
+        <w:rPr>
+          <w:rFonts w:eastAsia="Times New Roman" w:cs="Arial"/>
+          <w:iCs w:val="0"/>
+          <w:lang w:eastAsia="en-GB"/>
+        </w:rPr>
+      </w:pPr>
+    </w:p>
+    <w:p>
+      <w:pPr>
+        <w:widowControl/>
+        <w:autoSpaceDE/>
+        <w:autoSpaceDN/>
+        <w:adjustRightInd/>
+        <w:spacing w:line="240" w:lineRule="auto"/>
+        <w:jc w:val="left"/>
+        <w:rPr>
+          <w:rFonts w:eastAsia="Times New Roman" w:cs="Arial"/>
+          <w:iCs w:val="0"/>
+          <w:lang w:eastAsia="en-GB"/>
+        </w:rPr>
+      </w:pPr>
+    </w:p>
+    <w:p>
+      <w:pPr>
+        <w:widowControl/>
+        <w:autoSpaceDE/>
+        <w:autoSpaceDN/>
+        <w:adjustRightInd/>
+        <w:spacing w:line="240" w:lineRule="auto"/>
+        <w:jc w:val="left"/>
+        <w:rPr>
+          <w:rFonts w:eastAsia="Times New Roman" w:cs="Arial"/>
+          <w:iCs w:val="0"/>
+          <w:lang w:eastAsia="en-GB"/>
+        </w:rPr>
+      </w:pPr>
+    </w:p>
+    <w:p>
+      <w:pPr>
+        <w:widowControl/>
+        <w:autoSpaceDE/>
+        <w:autoSpaceDN/>
+        <w:adjustRightInd/>
+        <w:spacing w:line="240" w:lineRule="auto"/>
+        <w:jc w:val="left"/>
+        <w:rPr>
+          <w:rFonts w:eastAsia="Times New Roman" w:cs="Arial"/>
+          <w:iCs w:val="0"/>
+          <w:lang w:eastAsia="en-GB"/>
+        </w:rPr>
+      </w:pPr>
+    </w:p>
+    <w:p>
+      <w:pPr>
+        <w:widowControl/>
+        <w:autoSpaceDE/>
+        <w:autoSpaceDN/>
+        <w:adjustRightInd/>
+        <w:spacing w:line="240" w:lineRule="auto"/>
+        <w:jc w:val="left"/>
+        <w:rPr>
+          <w:rFonts w:eastAsia="Times New Roman" w:cs="Arial"/>
+          <w:iCs w:val="0"/>
+          <w:lang w:eastAsia="en-GB"/>
+        </w:rPr>
+      </w:pPr>
+    </w:p>
+    <w:p>
+      <w:pPr>
+        <w:widowControl/>
+        <w:autoSpaceDE/>
+        <w:autoSpaceDN/>
+        <w:adjustRightInd/>
+        <w:spacing w:line="240" w:lineRule="auto"/>
+        <w:jc w:val="left"/>
+        <w:rPr>
+          <w:rFonts w:eastAsia="Times New Roman" w:cs="Arial"/>
+          <w:iCs w:val="0"/>
+          <w:lang w:eastAsia="en-GB"/>
+        </w:rPr>
+      </w:pPr>
+    </w:p>
+    <w:p>
+      <w:pPr>
+        <w:widowControl/>
+        <w:autoSpaceDE/>
+        <w:autoSpaceDN/>
+        <w:adjustRightInd/>
+        <w:spacing w:line="240" w:lineRule="auto"/>
+        <w:jc w:val="left"/>
+        <w:rPr>
+          <w:rFonts w:eastAsia="Times New Roman" w:cs="Arial"/>
+          <w:iCs w:val="0"/>
           <w:lang w:eastAsia="en-GB"/>
         </w:rPr>
       </w:pPr>
@@ -2157,7 +1818,8 @@
         </w:tblCellMar>
       </w:tblPr>
       <w:tblGrid>
-        <w:gridCol w:w="2093"/>
+        <w:gridCol w:w="2011"/>
+        <w:gridCol w:w="82"/>
         <w:gridCol w:w="7097"/>
         <w:gridCol w:w="51"/>
       </w:tblGrid>
@@ -2170,6 +1832,7 @@
         <w:tc>
           <w:tcPr>
             <w:tcW w:w="2093" w:type="dxa"/>
+            <w:gridSpan w:val="2"/>
             <w:tcBorders>
               <w:top w:val="single" w:color="auto" w:sz="4" w:space="0"/>
               <w:left w:val="single" w:color="auto" w:sz="4" w:space="0"/>
@@ -2238,7 +1901,7 @@
         <w:tc>
           <w:tcPr>
             <w:tcW w:w="9190" w:type="dxa"/>
-            <w:gridSpan w:val="2"/>
+            <w:gridSpan w:val="3"/>
             <w:tcBorders>
               <w:left w:val="single" w:color="auto" w:sz="4" w:space="0"/>
               <w:bottom w:val="single" w:color="auto" w:sz="4" w:space="0"/>
@@ -2263,7 +1926,7 @@
               <w:rPr>
                 <w:rFonts w:cs="Arial"/>
               </w:rPr>
-              <w:t xml:space="preserve">O Sistema apresenta o mapa com a posição atual do usuário(uso do GPS), dois botões com o modelo de carro a ser pedido  e campos de texto a serem preenchidos: Lugar de Saída e Local de destino </w:t>
+              <w:t xml:space="preserve">O Sistema apresenta o mapa com a posição atual do usuário(uso do GPS), dois botões com o modelo de carro a ser pedido  e campos de texto a serem preenchidos: Lugar de Saída e Local de destino conforme na </w:t>
             </w:r>
             <w:r>
               <w:rPr>
@@ -2277,6 +1940,12 @@
                 <w:rFonts w:cs="Arial"/>
               </w:rPr>
               <w:t>;</w:t>
+            </w:r>
+            <w:r>
+              <w:rPr>
+                <w:rFonts w:cs="Arial"/>
+              </w:rPr>
+              <w:br w:type="textWrapping"/>
             </w:r>
           </w:p>
           <w:p>
@@ -2358,49 +2027,21 @@
               <w:rPr>
                 <w:rFonts w:hint="default" w:cs="Arial"/>
               </w:rPr>
-              <w:t>“Para Onde” enquanto</w:t>
-            </w:r>
-            <w:r>
-              <w:rPr>
-                <w:rFonts w:cs="Arial"/>
-              </w:rPr>
-              <w:t xml:space="preserve"> o sistema a partir de 3 ou 4 letras digitadas verifica possíveis locais com semelhante valor de entrada e sugere opções com base em pesquisas feitas por outros usuários com informações semelhantes</w:t>
-            </w:r>
-            <w:r>
-              <w:rPr>
-                <w:rFonts w:cs="Arial"/>
-              </w:rPr>
-              <w:t xml:space="preserve"> com base na regra de negócio</w:t>
-            </w:r>
-            <w:r>
-              <w:rPr>
-                <w:rFonts w:cs="Arial"/>
+              <w:t xml:space="preserve">“Para Onde” </w:t>
+            </w:r>
+            <w:r>
+              <w:rPr>
+                <w:rFonts w:hint="default" w:cs="Arial"/>
                 <w:b/>
                 <w:bCs/>
               </w:rPr>
-              <w:t>(RNE 1)</w:t>
-            </w:r>
-            <w:r>
-              <w:rPr>
-                <w:rFonts w:cs="Arial"/>
-              </w:rPr>
-              <w:t xml:space="preserve"> e mostra ao cliente como opções </w:t>
-            </w:r>
-            <w:r>
-              <w:rPr>
-                <w:rFonts w:cs="Arial"/>
-                <w:b/>
-                <w:bCs/>
-              </w:rPr>
-              <w:t>(Tela-5).</w:t>
-            </w:r>
-            <w:r>
-              <w:rPr>
-                <w:rFonts w:cs="Arial"/>
-                <w:b/>
-                <w:bCs/>
-              </w:rPr>
-              <w:t xml:space="preserve"> (FE1)</w:t>
+              <w:t>(RNE-5)</w:t>
+            </w:r>
+            <w:r>
+              <w:rPr>
+                <w:rFonts w:hint="default" w:cs="Arial"/>
+              </w:rPr>
+              <w:t xml:space="preserve">. </w:t>
             </w:r>
           </w:p>
           <w:p>
@@ -2419,15 +2060,7 @@
               <w:rPr>
                 <w:rFonts w:cs="Arial"/>
               </w:rPr>
-              <w:t>Preenchidos os ca</w:t>
-            </w:r>
-            <w:bookmarkStart w:id="1" w:name="_GoBack"/>
-            <w:bookmarkEnd w:id="1"/>
-            <w:r>
-              <w:rPr>
-                <w:rFonts w:cs="Arial"/>
-              </w:rPr>
-              <w:t xml:space="preserve">mpos com valores válidos o usuário é levado novamente para a </w:t>
+              <w:t xml:space="preserve">O sistema mostra ao cliente como opções </w:t>
             </w:r>
             <w:r>
               <w:rPr>
@@ -2435,15 +2068,7 @@
                 <w:b/>
                 <w:bCs/>
               </w:rPr>
-              <w:t>Tela-1</w:t>
-            </w:r>
-            <w:r>
-              <w:rPr>
-                <w:rFonts w:cs="Arial"/>
-                <w:b w:val="0"/>
-                <w:bCs w:val="0"/>
-              </w:rPr>
-              <w:t xml:space="preserve"> enquanto o sistema irá calcular as estimativas de preço, tempo de espera e de chegada no destino, valor da tarifa e número máximo de pessoas dentro da modalidade escolhida. </w:t>
+              <w:t>(Tela-5). (FE1)</w:t>
             </w:r>
           </w:p>
           <w:p>
@@ -2461,6 +2086,87 @@
             <w:r>
               <w:rPr>
                 <w:rFonts w:cs="Arial"/>
+              </w:rPr>
+              <w:t xml:space="preserve">Após o usuário preencher os campos com valores válidos o usuário é levado novamente para a </w:t>
+            </w:r>
+            <w:r>
+              <w:rPr>
+                <w:rFonts w:cs="Arial"/>
+                <w:b/>
+                <w:bCs/>
+              </w:rPr>
+              <w:t>Tela-1. (RNE-6)</w:t>
+            </w:r>
+          </w:p>
+          <w:p>
+            <w:pPr>
+              <w:numPr>
+                <w:ilvl w:val="0"/>
+                <w:numId w:val="4"/>
+              </w:numPr>
+              <w:spacing w:line="480" w:lineRule="auto"/>
+              <w:ind w:left="806" w:hanging="425"/>
+              <w:rPr>
+                <w:rFonts w:cs="Arial"/>
+              </w:rPr>
+            </w:pPr>
+            <w:r>
+              <w:rPr>
+                <w:rFonts w:cs="Arial"/>
+              </w:rPr>
+              <w:t xml:space="preserve">O sistema mostra os dados Tempo de Espera,  Valor da Tarifa, Número Máximo de Pessoas e preço estimado na </w:t>
+            </w:r>
+            <w:r>
+              <w:rPr>
+                <w:rFonts w:cs="Arial"/>
+                <w:b/>
+                <w:bCs/>
+              </w:rPr>
+              <w:t>(Tela-1).</w:t>
+            </w:r>
+            <w:r>
+              <w:rPr>
+                <w:rFonts w:cs="Arial"/>
+                <w:b/>
+                <w:bCs/>
+              </w:rPr>
+              <w:t xml:space="preserve"> </w:t>
+            </w:r>
+          </w:p>
+          <w:p>
+            <w:pPr>
+              <w:numPr>
+                <w:ilvl w:val="0"/>
+                <w:numId w:val="4"/>
+              </w:numPr>
+              <w:spacing w:line="480" w:lineRule="auto"/>
+              <w:ind w:left="806" w:hanging="425"/>
+              <w:rPr>
+                <w:rFonts w:cs="Arial"/>
+              </w:rPr>
+            </w:pPr>
+            <w:r>
+              <w:rPr>
+                <w:rFonts w:cs="Arial"/>
+              </w:rPr>
+              <w:t>Fazer tela de direcionamento para a confirmação de pagamento.</w:t>
+            </w:r>
+          </w:p>
+          <w:p>
+            <w:pPr>
+              <w:numPr>
+                <w:ilvl w:val="0"/>
+                <w:numId w:val="4"/>
+              </w:numPr>
+              <w:spacing w:line="480" w:lineRule="auto"/>
+              <w:ind w:left="806" w:hanging="425"/>
+              <w:rPr>
+                <w:rFonts w:cs="Arial"/>
+              </w:rPr>
+            </w:pPr>
+            <w:r>
+              <w:rPr>
+                <w:rFonts w:cs="Arial"/>
                 <w:b w:val="0"/>
                 <w:bCs w:val="0"/>
               </w:rPr>
@@ -2475,7 +2181,7 @@
         </w:trPr>
         <w:tc>
           <w:tcPr>
-            <w:tcW w:w="2093" w:type="dxa"/>
+            <w:tcW w:w="2011" w:type="dxa"/>
             <w:tcBorders>
               <w:top w:val="single" w:color="auto" w:sz="4" w:space="0"/>
               <w:left w:val="single" w:color="auto" w:sz="4" w:space="0"/>
@@ -2505,8 +2211,8 @@
         </w:tc>
         <w:tc>
           <w:tcPr>
-            <w:tcW w:w="7148" w:type="dxa"/>
-            <w:gridSpan w:val="2"/>
+            <w:tcW w:w="7230" w:type="dxa"/>
+            <w:gridSpan w:val="3"/>
             <w:tcBorders>
               <w:top w:val="single" w:color="auto" w:sz="4" w:space="0"/>
               <w:left w:val="single" w:color="000000" w:sz="2" w:space="0"/>
@@ -2544,7 +2250,7 @@
         <w:tc>
           <w:tcPr>
             <w:tcW w:w="9241" w:type="dxa"/>
-            <w:gridSpan w:val="3"/>
+            <w:gridSpan w:val="4"/>
             <w:tcBorders>
               <w:left w:val="single" w:color="auto" w:sz="4" w:space="0"/>
               <w:bottom w:val="single" w:color="auto" w:sz="4" w:space="0"/>
@@ -2569,19 +2275,25 @@
               <w:rPr>
                 <w:rFonts w:cs="Arial"/>
               </w:rPr>
-              <w:t xml:space="preserve">O usuário clica no ponto do mapa, o cursor com auxílio do recurso do GPS do celular verifica a posição daquele ponto selecionado assim que o usuário </w:t>
-            </w:r>
-            <w:r>
-              <w:rPr>
-                <w:rFonts w:cs="Arial"/>
-              </w:rPr>
-              <w:t xml:space="preserve">parar de pressionar </w:t>
-            </w:r>
-            <w:r>
-              <w:rPr>
-                <w:rFonts w:cs="Arial"/>
-              </w:rPr>
-              <w:t xml:space="preserve">a tela e largar o ícone no mapa.  </w:t>
+              <w:t xml:space="preserve">O usuário clica </w:t>
+            </w:r>
+            <w:r>
+              <w:rPr>
+                <w:rFonts w:cs="Arial"/>
+              </w:rPr>
+              <w:t xml:space="preserve">em um </w:t>
+            </w:r>
+            <w:r>
+              <w:rPr>
+                <w:rFonts w:cs="Arial"/>
+              </w:rPr>
+              <w:t>ponto do mapa</w:t>
+            </w:r>
+            <w:r>
+              <w:rPr>
+                <w:rFonts w:cs="Arial"/>
+              </w:rPr>
+              <w:t>.</w:t>
             </w:r>
           </w:p>
           <w:p>
@@ -2600,6 +2312,55 @@
               <w:rPr>
                 <w:rFonts w:cs="Arial"/>
               </w:rPr>
+              <w:t xml:space="preserve"> </w:t>
+            </w:r>
+            <w:r>
+              <w:rPr>
+                <w:rFonts w:cs="Arial"/>
+              </w:rPr>
+              <w:t>O usuário despressiona a tela em um determinado ponto.</w:t>
+            </w:r>
+            <w:r>
+              <w:rPr>
+                <w:rFonts w:cs="Arial"/>
+                <w:b/>
+                <w:bCs/>
+              </w:rPr>
+              <w:t>(RNE-7)</w:t>
+            </w:r>
+            <w:r>
+              <w:rPr>
+                <w:rFonts w:cs="Arial"/>
+                <w:b w:val="0"/>
+                <w:bCs w:val="0"/>
+              </w:rPr>
+              <w:t xml:space="preserve"> </w:t>
+            </w:r>
+            <w:r>
+              <w:rPr>
+                <w:rFonts w:cs="Arial"/>
+                <w:b/>
+                <w:bCs/>
+              </w:rPr>
+              <w:t>(FE-2)</w:t>
+            </w:r>
+          </w:p>
+          <w:p>
+            <w:pPr>
+              <w:numPr>
+                <w:ilvl w:val="0"/>
+                <w:numId w:val="5"/>
+              </w:numPr>
+              <w:spacing w:line="480" w:lineRule="auto"/>
+              <w:ind w:left="948" w:hanging="567"/>
+              <w:rPr>
+                <w:rFonts w:cs="Arial"/>
+              </w:rPr>
+            </w:pPr>
+            <w:r>
+              <w:rPr>
+                <w:rFonts w:cs="Arial"/>
+              </w:rPr>
               <w:t>Retorna para o Fluxo Principal em P3 com o campo de Local de Partida preenchido com o local selecionado pelo ponto no mapa.</w:t>
             </w:r>
           </w:p>
@@ -2627,8 +2388,6 @@
         <w:ind w:left="426" w:hanging="11"/>
         <w:rPr>
           <w:rFonts w:cs="Arial"/>
-          <w:b w:val="0"/>
-          <w:bCs w:val="0"/>
         </w:rPr>
       </w:pPr>
       <w:r>
@@ -2659,55 +2418,7 @@
           <w:b w:val="0"/>
           <w:bCs w:val="0"/>
         </w:rPr>
-        <w:t>O cálculo de</w:t>
-      </w:r>
-      <w:r>
-        <w:rPr>
-          <w:rFonts w:cs="Arial"/>
-          <w:b w:val="0"/>
-          <w:bCs w:val="0"/>
-        </w:rPr>
-        <w:t xml:space="preserve"> estimativade</w:t>
-      </w:r>
-      <w:r>
-        <w:rPr>
-          <w:rFonts w:cs="Arial"/>
-          <w:b w:val="0"/>
-          <w:bCs w:val="0"/>
-        </w:rPr>
-        <w:t xml:space="preserve"> preço será de</w:t>
-      </w:r>
-      <w:r>
-        <w:rPr>
-          <w:rFonts w:cs="Arial"/>
-          <w:b w:val="0"/>
-          <w:bCs w:val="0"/>
-        </w:rPr>
-        <w:t xml:space="preserve"> km rodado(distancia entre os pontos)</w:t>
-      </w:r>
-      <w:r>
-        <w:rPr>
-          <w:rFonts w:cs="Arial"/>
-          <w:b w:val="0"/>
-          <w:bCs w:val="0"/>
-        </w:rPr>
-        <w:t xml:space="preserve"> + </w:t>
-      </w:r>
-      <w:r>
-        <w:rPr>
-          <w:rFonts w:cs="Arial"/>
-          <w:b w:val="0"/>
-          <w:bCs w:val="0"/>
-        </w:rPr>
-        <w:t>taxa de modalidade + taxas de custo</w:t>
-      </w:r>
-      <w:r>
-        <w:rPr>
-          <w:rFonts w:cs="Arial"/>
-          <w:b w:val="0"/>
-          <w:bCs w:val="0"/>
-        </w:rPr>
-        <w:t>.</w:t>
+        <w:t>O cálculo de estimativa de preço será de km rodado(distancia entre os pontos) + taxa de modalidade + taxas de custo.</w:t>
       </w:r>
     </w:p>
     <w:p>
@@ -2797,54 +2508,162 @@
     <w:p>
       <w:pPr>
         <w:pStyle w:val="27"/>
-        <w:widowControl w:val="0"/>
         <w:numPr>
-          <w:numId w:val="0"/>
+          <w:ilvl w:val="0"/>
+          <w:numId w:val="6"/>
         </w:numPr>
         <w:tabs>
           <w:tab w:val="left" w:pos="1276"/>
         </w:tabs>
-        <w:autoSpaceDE w:val="0"/>
-        <w:autoSpaceDN w:val="0"/>
-        <w:adjustRightInd w:val="0"/>
-        <w:spacing w:line="360" w:lineRule="auto"/>
-        <w:jc w:val="both"/>
+        <w:ind w:left="426" w:hanging="11"/>
         <w:rPr>
           <w:rFonts w:cs="Arial"/>
         </w:rPr>
       </w:pPr>
+      <w:r>
+        <w:rPr>
+          <w:rFonts w:cs="Arial"/>
+        </w:rPr>
+        <w:t xml:space="preserve"> O sistema a partir de 3 letras digitadas verifica possíveis locais com semelhante valor de entrada e sugere opções disponibilizando-as em tela com base em pesquisas feitas por outros usuários com informações semelhantes de base na regra de negócio</w:t>
+      </w:r>
+      <w:r>
+        <w:rPr>
+          <w:rFonts w:cs="Arial"/>
+          <w:b/>
+          <w:bCs/>
+        </w:rPr>
+        <w:t>(RNE 1).</w:t>
+      </w:r>
+      <w:r>
+        <w:rPr>
+          <w:rFonts w:cs="Arial"/>
+          <w:b w:val="0"/>
+          <w:bCs w:val="0"/>
+        </w:rPr>
+        <w:t xml:space="preserve"> </w:t>
+      </w:r>
     </w:p>
     <w:p>
       <w:pPr>
         <w:pStyle w:val="27"/>
-        <w:widowControl w:val="0"/>
         <w:numPr>
-          <w:numId w:val="0"/>
+          <w:ilvl w:val="0"/>
+          <w:numId w:val="6"/>
         </w:numPr>
         <w:tabs>
           <w:tab w:val="left" w:pos="1276"/>
         </w:tabs>
-        <w:autoSpaceDE w:val="0"/>
-        <w:autoSpaceDN w:val="0"/>
-        <w:adjustRightInd w:val="0"/>
-        <w:spacing w:line="360" w:lineRule="auto"/>
-        <w:jc w:val="both"/>
+        <w:ind w:left="426" w:hanging="11"/>
         <w:rPr>
           <w:rFonts w:cs="Arial"/>
         </w:rPr>
       </w:pPr>
+      <w:r>
+        <w:rPr>
+          <w:rFonts w:cs="Arial"/>
+          <w:b w:val="0"/>
+          <w:bCs w:val="0"/>
+        </w:rPr>
+        <w:t>O sistema irá calcular as estimativas de preço, tempo de espera e de chegada no destino, valor da tarifa e número máximo de pessoas dentro da modalidade escolhida.</w:t>
+      </w:r>
+      <w:r>
+        <w:rPr>
+          <w:rFonts w:cs="Arial"/>
+          <w:b/>
+          <w:bCs/>
+        </w:rPr>
+        <w:t>(RNE-2), (RNE-3), (RNE-4)</w:t>
+      </w:r>
     </w:p>
     <w:p>
       <w:pPr>
         <w:pStyle w:val="27"/>
+        <w:numPr>
+          <w:ilvl w:val="0"/>
+          <w:numId w:val="6"/>
+        </w:numPr>
         <w:tabs>
           <w:tab w:val="left" w:pos="1276"/>
         </w:tabs>
-        <w:ind w:left="426"/>
+        <w:ind w:left="426" w:hanging="11"/>
         <w:rPr>
           <w:rFonts w:cs="Arial"/>
         </w:rPr>
       </w:pPr>
+      <w:r>
+        <w:rPr>
+          <w:rFonts w:cs="Arial"/>
+        </w:rPr>
+        <w:t>O sistema com o</w:t>
+      </w:r>
+      <w:r>
+        <w:rPr>
+          <w:rFonts w:cs="Arial"/>
+        </w:rPr>
+        <w:t xml:space="preserve"> </w:t>
+      </w:r>
+      <w:r>
+        <w:rPr>
+          <w:rFonts w:cs="Arial"/>
+        </w:rPr>
+        <w:t>curso</w:t>
+      </w:r>
+      <w:r>
+        <w:rPr>
+          <w:rFonts w:cs="Arial"/>
+        </w:rPr>
+        <w:t>r</w:t>
+      </w:r>
+      <w:r>
+        <w:rPr>
+          <w:rFonts w:cs="Arial"/>
+        </w:rPr>
+        <w:t xml:space="preserve"> e </w:t>
+      </w:r>
+      <w:r>
+        <w:rPr>
+          <w:rFonts w:cs="Arial"/>
+        </w:rPr>
+        <w:t>auxílio do recurso do GPS do celular verifica a posição daquele ponto selecionado assim que o usuário parar de pressionar a tela e largar o ícone no mapa</w:t>
+      </w:r>
+      <w:r>
+        <w:rPr>
+          <w:rFonts w:cs="Arial"/>
+        </w:rPr>
+        <w:t>, recalculando as coordenadas.</w:t>
+      </w:r>
+      <w:r>
+        <w:rPr>
+          <w:rFonts w:cs="Arial"/>
+          <w:b/>
+          <w:bCs/>
+        </w:rPr>
+        <w:t>(RNE-8)</w:t>
+      </w:r>
+      <w:bookmarkStart w:id="0" w:name="_GoBack"/>
+      <w:bookmarkEnd w:id="0"/>
+    </w:p>
+    <w:p>
+      <w:pPr>
+        <w:pStyle w:val="27"/>
+        <w:numPr>
+          <w:ilvl w:val="0"/>
+          <w:numId w:val="6"/>
+        </w:numPr>
+        <w:tabs>
+          <w:tab w:val="left" w:pos="1276"/>
+        </w:tabs>
+        <w:ind w:left="426" w:hanging="11"/>
+        <w:rPr>
+          <w:rFonts w:cs="Arial"/>
+        </w:rPr>
+      </w:pPr>
+      <w:r>
+        <w:rPr>
+          <w:rFonts w:cs="Arial"/>
+        </w:rPr>
+        <w:t>Buscar no mapa o registro com coordenada mais próxima da entrada.</w:t>
+      </w:r>
     </w:p>
     <w:p>
       <w:pPr>
@@ -2914,23 +2733,17 @@
         </w:tabs>
         <w:jc w:val="left"/>
         <w:rPr>
+          <w:rFonts w:hint="default" w:cs="Arial"/>
+          <w:b w:val="0"/>
+          <w:bCs/>
+        </w:rPr>
+      </w:pPr>
+      <w:r>
+        <w:rPr>
           <w:rFonts w:cs="Arial"/>
           <w:b/>
         </w:rPr>
-      </w:pPr>
-      <w:r>
-        <w:rPr>
-          <w:rFonts w:cs="Arial"/>
-          <w:b/>
-        </w:rPr>
-        <w:t>F</w:t>
-      </w:r>
-      <w:r>
-        <w:rPr>
-          <w:rFonts w:cs="Arial"/>
-          <w:b/>
-        </w:rPr>
-        <w:t xml:space="preserve">E1 - </w:t>
+        <w:t xml:space="preserve">FE1 - </w:t>
       </w:r>
       <w:r>
         <w:rPr>
@@ -2956,9 +2769,27 @@
         </w:tabs>
         <w:jc w:val="left"/>
         <w:rPr>
-          <w:rFonts w:cs="Arial"/>
-        </w:rPr>
-      </w:pPr>
+          <w:rFonts w:hint="default" w:cs="Arial"/>
+          <w:b/>
+          <w:bCs w:val="0"/>
+        </w:rPr>
+      </w:pPr>
+      <w:r>
+        <w:rPr>
+          <w:rFonts w:hint="default" w:cs="Arial"/>
+          <w:b/>
+          <w:bCs w:val="0"/>
+        </w:rPr>
+        <w:t xml:space="preserve">FE2 - </w:t>
+      </w:r>
+      <w:r>
+        <w:rPr>
+          <w:rFonts w:hint="default" w:cs="Arial"/>
+          <w:b w:val="0"/>
+          <w:bCs/>
+        </w:rPr>
+        <w:t>O sistema identifica que o ponto selecionado não é válido e retorna o ponto inicial do GPS(posição atual) notificando o usuário com uma mensagem “Local Inválido”.</w:t>
+      </w:r>
     </w:p>
     <w:p>
       <w:pPr>
@@ -2968,8 +2799,6 @@
         <w:jc w:val="left"/>
         <w:rPr>
           <w:rFonts w:cs="Arial"/>
-          <w:b/>
-          <w:bCs/>
         </w:rPr>
       </w:pPr>
     </w:p>
@@ -2981,1350 +2810,9 @@
         <w:jc w:val="left"/>
         <w:rPr>
           <w:rFonts w:cs="Arial"/>
-        </w:rPr>
-      </w:pPr>
-    </w:p>
-    <w:p>
-      <w:pPr>
-        <w:tabs>
-          <w:tab w:val="left" w:pos="709"/>
-        </w:tabs>
-        <w:jc w:val="left"/>
-        <w:rPr>
-          <w:rFonts w:cs="Arial"/>
-        </w:rPr>
-      </w:pPr>
-    </w:p>
-    <w:p>
-      <w:pPr>
-        <w:tabs>
-          <w:tab w:val="left" w:pos="709"/>
-        </w:tabs>
-        <w:jc w:val="left"/>
-        <w:rPr>
-          <w:rFonts w:cs="Arial"/>
-        </w:rPr>
-        <w:sectPr>
-          <w:pgSz w:w="11906" w:h="16838"/>
-          <w:pgMar w:top="1418" w:right="1418" w:bottom="1418" w:left="1418" w:header="709" w:footer="709" w:gutter="0"/>
-          <w:cols w:space="708" w:num="1"/>
-          <w:docGrid w:linePitch="360" w:charSpace="0"/>
-        </w:sectPr>
-      </w:pPr>
-    </w:p>
-    <w:p>
-      <w:pPr>
-        <w:tabs>
-          <w:tab w:val="left" w:pos="709"/>
-        </w:tabs>
-        <w:rPr>
-          <w:rFonts w:ascii="Verdana" w:hAnsi="Verdana" w:cs="Arial"/>
-        </w:rPr>
-      </w:pPr>
-    </w:p>
-    <w:p>
-      <w:pPr>
-        <w:numPr>
-          <w:ilvl w:val="0"/>
-          <w:numId w:val="2"/>
-        </w:numPr>
-        <w:pBdr>
-          <w:bottom w:val="single" w:color="auto" w:sz="4" w:space="1"/>
-        </w:pBdr>
-        <w:tabs>
-          <w:tab w:val="left" w:pos="709"/>
-        </w:tabs>
-        <w:rPr>
-          <w:rFonts w:ascii="Verdana" w:hAnsi="Verdana"/>
-          <w:b/>
-          <w:i/>
-          <w:sz w:val="24"/>
-          <w:szCs w:val="24"/>
-        </w:rPr>
-      </w:pPr>
-      <w:r>
-        <w:rPr>
-          <w:rFonts w:ascii="Verdana" w:hAnsi="Verdana"/>
-          <w:b/>
-          <w:i/>
-          <w:sz w:val="24"/>
-          <w:szCs w:val="24"/>
-        </w:rPr>
-        <w:t>Tabela de Campos</w:t>
-      </w:r>
-    </w:p>
-    <w:p>
-      <w:pPr/>
-      <w:bookmarkStart w:id="0" w:name="_ECC6001_-_Concessão_3"/>
-      <w:bookmarkEnd w:id="0"/>
-    </w:p>
-    <w:p>
-      <w:pPr>
-        <w:jc w:val="left"/>
-        <w:rPr>
           <w:b/>
           <w:bCs/>
-          <w:iCs w:val="0"/>
-        </w:rPr>
-      </w:pPr>
-      <w:r>
-        <w:rPr>
-          <w:b/>
-          <w:bCs/>
-          <w:iCs w:val="0"/>
-        </w:rPr>
-        <w:t xml:space="preserve">Os campos abaixo descritos devem ter seu Data Type definido a partir do protótipo das telas combinado ao tipo do campo na base de dados. </w:t>
-      </w:r>
-      <w:r>
-        <w:rPr>
-          <w:bCs/>
-          <w:iCs w:val="0"/>
-        </w:rPr>
-        <w:t>Data Types:CHAR, INTEGER, DECIMAL, BOOLEAN(Caixa de seleção (V ou F)), ENUM(Combo Box), ENUM (Caixa de listagem), DATE(Data dd/mm/aaaa ou Hora/tempo), TIMESTAMP(Data (dd/mm/</w:t>
-      </w:r>
-      <w:r>
-        <w:rPr>
-          <w:bCs/>
-          <w:iCs w:val="0"/>
-          <w:u w:val="single"/>
-        </w:rPr>
-        <w:t>aaaa</w:t>
-      </w:r>
-      <w:r>
-        <w:rPr>
-          <w:bCs/>
-          <w:iCs w:val="0"/>
-        </w:rPr>
-        <w:t>) + hora), BLOB(Anexos: figura, vídeo, quadro).</w:t>
-      </w:r>
-    </w:p>
-    <w:p>
-      <w:pPr>
-        <w:tabs>
-          <w:tab w:val="left" w:pos="709"/>
-        </w:tabs>
-        <w:rPr>
-          <w:rFonts w:cs="Arial"/>
-        </w:rPr>
-      </w:pPr>
-    </w:p>
-    <w:tbl>
-      <w:tblPr>
-        <w:tblStyle w:val="19"/>
-        <w:tblW w:w="14272" w:type="dxa"/>
-        <w:jc w:val="center"/>
-        <w:tblInd w:w="0" w:type="dxa"/>
-        <w:tblBorders>
-          <w:top w:val="single" w:color="auto" w:sz="4" w:space="0"/>
-          <w:left w:val="single" w:color="auto" w:sz="4" w:space="0"/>
-          <w:bottom w:val="single" w:color="auto" w:sz="4" w:space="0"/>
-          <w:right w:val="single" w:color="auto" w:sz="4" w:space="0"/>
-          <w:insideH w:val="single" w:color="auto" w:sz="4" w:space="0"/>
-          <w:insideV w:val="single" w:color="auto" w:sz="4" w:space="0"/>
-        </w:tblBorders>
-        <w:tblLayout w:type="fixed"/>
-        <w:tblCellMar>
-          <w:top w:w="0" w:type="dxa"/>
-          <w:left w:w="108" w:type="dxa"/>
-          <w:bottom w:w="0" w:type="dxa"/>
-          <w:right w:w="108" w:type="dxa"/>
-        </w:tblCellMar>
-      </w:tblPr>
-      <w:tblGrid>
-        <w:gridCol w:w="1727"/>
-        <w:gridCol w:w="3066"/>
-        <w:gridCol w:w="2064"/>
-        <w:gridCol w:w="1984"/>
-        <w:gridCol w:w="2617"/>
-        <w:gridCol w:w="2800"/>
-        <w:gridCol w:w="14"/>
-      </w:tblGrid>
-      <w:tr>
-        <w:trPr>
-          <w:jc w:val="center"/>
-        </w:trPr>
-        <w:tc>
-          <w:tcPr>
-            <w:tcW w:w="14272" w:type="dxa"/>
-            <w:gridSpan w:val="7"/>
-            <w:tcBorders>
-              <w:top w:val="single" w:color="auto" w:sz="6" w:space="0"/>
-              <w:left w:val="single" w:color="auto" w:sz="6" w:space="0"/>
-              <w:bottom w:val="single" w:color="auto" w:sz="6" w:space="0"/>
-              <w:right w:val="single" w:color="auto" w:sz="6" w:space="0"/>
-            </w:tcBorders>
-            <w:shd w:val="clear" w:color="auto" w:fill="CCCCCC"/>
-          </w:tcPr>
-          <w:p>
-            <w:pPr>
-              <w:pStyle w:val="30"/>
-              <w:rPr>
-                <w:sz w:val="22"/>
-                <w:szCs w:val="22"/>
-                <w:lang w:val="pt-BR"/>
-              </w:rPr>
-            </w:pPr>
-          </w:p>
-        </w:tc>
-      </w:tr>
-      <w:tr>
-        <w:trPr>
-          <w:jc w:val="center"/>
-        </w:trPr>
-        <w:tc>
-          <w:tcPr>
-            <w:tcW w:w="1727" w:type="dxa"/>
-            <w:tcBorders>
-              <w:top w:val="single" w:color="auto" w:sz="6" w:space="0"/>
-              <w:left w:val="single" w:color="auto" w:sz="6" w:space="0"/>
-              <w:bottom w:val="single" w:color="auto" w:sz="6" w:space="0"/>
-              <w:right w:val="single" w:color="auto" w:sz="6" w:space="0"/>
-            </w:tcBorders>
-            <w:shd w:val="clear" w:color="auto" w:fill="CCCCCC"/>
-          </w:tcPr>
-          <w:p>
-            <w:pPr>
-              <w:pStyle w:val="30"/>
-              <w:jc w:val="center"/>
-              <w:rPr>
-                <w:sz w:val="18"/>
-                <w:szCs w:val="18"/>
-                <w:lang w:val="pt-BR"/>
-              </w:rPr>
-            </w:pPr>
-            <w:r>
-              <w:rPr>
-                <w:sz w:val="18"/>
-                <w:szCs w:val="18"/>
-                <w:lang w:val="pt-BR"/>
-              </w:rPr>
-              <w:br w:type="page"/>
-            </w:r>
-            <w:r>
-              <w:rPr>
-                <w:sz w:val="18"/>
-                <w:szCs w:val="18"/>
-                <w:lang w:val="pt-BR"/>
-              </w:rPr>
-              <w:t>Campo Tela</w:t>
-            </w:r>
-          </w:p>
-        </w:tc>
-        <w:tc>
-          <w:tcPr>
-            <w:tcW w:w="3066" w:type="dxa"/>
-            <w:tcBorders>
-              <w:top w:val="single" w:color="auto" w:sz="6" w:space="0"/>
-              <w:left w:val="single" w:color="auto" w:sz="6" w:space="0"/>
-              <w:bottom w:val="single" w:color="auto" w:sz="6" w:space="0"/>
-              <w:right w:val="single" w:color="auto" w:sz="6" w:space="0"/>
-            </w:tcBorders>
-            <w:shd w:val="clear" w:color="auto" w:fill="CCCCCC"/>
-          </w:tcPr>
-          <w:p>
-            <w:pPr>
-              <w:pStyle w:val="30"/>
-              <w:jc w:val="center"/>
-              <w:rPr>
-                <w:sz w:val="18"/>
-                <w:szCs w:val="18"/>
-                <w:lang w:val="pt-BR"/>
-              </w:rPr>
-            </w:pPr>
-            <w:r>
-              <w:rPr>
-                <w:sz w:val="18"/>
-                <w:szCs w:val="18"/>
-                <w:lang w:val="pt-BR"/>
-              </w:rPr>
-              <w:t>Tabela</w:t>
-            </w:r>
-          </w:p>
-        </w:tc>
-        <w:tc>
-          <w:tcPr>
-            <w:tcW w:w="2064" w:type="dxa"/>
-            <w:tcBorders>
-              <w:top w:val="single" w:color="auto" w:sz="6" w:space="0"/>
-              <w:left w:val="single" w:color="auto" w:sz="6" w:space="0"/>
-              <w:bottom w:val="single" w:color="auto" w:sz="6" w:space="0"/>
-              <w:right w:val="single" w:color="auto" w:sz="6" w:space="0"/>
-            </w:tcBorders>
-            <w:shd w:val="clear" w:color="auto" w:fill="CCCCCC"/>
-          </w:tcPr>
-          <w:p>
-            <w:pPr>
-              <w:pStyle w:val="30"/>
-              <w:jc w:val="center"/>
-              <w:rPr>
-                <w:sz w:val="18"/>
-                <w:szCs w:val="18"/>
-                <w:lang w:val="pt-BR"/>
-              </w:rPr>
-            </w:pPr>
-            <w:r>
-              <w:rPr>
-                <w:sz w:val="18"/>
-                <w:szCs w:val="18"/>
-                <w:lang w:val="pt-BR"/>
-              </w:rPr>
-              <w:t>Coluna</w:t>
-            </w:r>
-          </w:p>
-        </w:tc>
-        <w:tc>
-          <w:tcPr>
-            <w:tcW w:w="1984" w:type="dxa"/>
-            <w:tcBorders>
-              <w:top w:val="single" w:color="auto" w:sz="6" w:space="0"/>
-              <w:left w:val="single" w:color="auto" w:sz="6" w:space="0"/>
-              <w:bottom w:val="single" w:color="auto" w:sz="6" w:space="0"/>
-              <w:right w:val="single" w:color="auto" w:sz="6" w:space="0"/>
-            </w:tcBorders>
-            <w:shd w:val="clear" w:color="auto" w:fill="CCCCCC"/>
-          </w:tcPr>
-          <w:p>
-            <w:pPr>
-              <w:pStyle w:val="30"/>
-              <w:jc w:val="center"/>
-              <w:rPr>
-                <w:sz w:val="18"/>
-                <w:szCs w:val="18"/>
-                <w:lang w:val="pt-BR"/>
-              </w:rPr>
-            </w:pPr>
-            <w:r>
-              <w:rPr>
-                <w:sz w:val="18"/>
-                <w:szCs w:val="18"/>
-                <w:lang w:val="pt-BR"/>
-              </w:rPr>
-              <w:t>Máscara</w:t>
-            </w:r>
-          </w:p>
-        </w:tc>
-        <w:tc>
-          <w:tcPr>
-            <w:tcW w:w="2617" w:type="dxa"/>
-            <w:tcBorders>
-              <w:top w:val="single" w:color="auto" w:sz="6" w:space="0"/>
-              <w:left w:val="single" w:color="auto" w:sz="6" w:space="0"/>
-              <w:bottom w:val="single" w:color="auto" w:sz="6" w:space="0"/>
-              <w:right w:val="single" w:color="auto" w:sz="6" w:space="0"/>
-            </w:tcBorders>
-            <w:shd w:val="clear" w:color="auto" w:fill="CCCCCC"/>
-          </w:tcPr>
-          <w:p>
-            <w:pPr>
-              <w:pStyle w:val="30"/>
-              <w:jc w:val="center"/>
-              <w:rPr>
-                <w:sz w:val="18"/>
-                <w:szCs w:val="18"/>
-                <w:lang w:val="pt-BR"/>
-              </w:rPr>
-            </w:pPr>
-            <w:r>
-              <w:rPr>
-                <w:sz w:val="18"/>
-                <w:szCs w:val="18"/>
-                <w:lang w:val="pt-BR"/>
-              </w:rPr>
-              <w:t>Preenchimento obrigatório</w:t>
-            </w:r>
-          </w:p>
-        </w:tc>
-        <w:tc>
-          <w:tcPr>
-            <w:tcW w:w="2814" w:type="dxa"/>
-            <w:gridSpan w:val="2"/>
-            <w:tcBorders>
-              <w:top w:val="single" w:color="auto" w:sz="6" w:space="0"/>
-              <w:left w:val="single" w:color="auto" w:sz="6" w:space="0"/>
-              <w:bottom w:val="single" w:color="auto" w:sz="6" w:space="0"/>
-              <w:right w:val="single" w:color="auto" w:sz="6" w:space="0"/>
-            </w:tcBorders>
-            <w:shd w:val="clear" w:color="auto" w:fill="CCCCCC"/>
-          </w:tcPr>
-          <w:p>
-            <w:pPr>
-              <w:pStyle w:val="30"/>
-              <w:jc w:val="center"/>
-              <w:rPr>
-                <w:sz w:val="18"/>
-                <w:szCs w:val="18"/>
-                <w:lang w:val="pt-BR"/>
-              </w:rPr>
-            </w:pPr>
-            <w:r>
-              <w:rPr>
-                <w:sz w:val="18"/>
-                <w:szCs w:val="18"/>
-                <w:lang w:val="pt-BR"/>
-              </w:rPr>
-              <w:t xml:space="preserve">Valor </w:t>
-            </w:r>
-          </w:p>
-          <w:p>
-            <w:pPr>
-              <w:pStyle w:val="30"/>
-              <w:jc w:val="center"/>
-              <w:rPr>
-                <w:sz w:val="18"/>
-                <w:szCs w:val="18"/>
-                <w:lang w:val="pt-BR"/>
-              </w:rPr>
-            </w:pPr>
-            <w:r>
-              <w:rPr>
-                <w:sz w:val="18"/>
-                <w:szCs w:val="18"/>
-                <w:lang w:val="pt-BR"/>
-              </w:rPr>
-              <w:t>Default</w:t>
-            </w:r>
-          </w:p>
-        </w:tc>
-      </w:tr>
-      <w:tr>
-        <w:trPr>
-          <w:trHeight w:val="469" w:hRule="atLeast"/>
-          <w:jc w:val="center"/>
-        </w:trPr>
-        <w:tc>
-          <w:tcPr>
-            <w:tcW w:w="1727" w:type="dxa"/>
-            <w:tcBorders>
-              <w:top w:val="single" w:color="auto" w:sz="6" w:space="0"/>
-              <w:left w:val="single" w:color="auto" w:sz="4" w:space="0"/>
-              <w:right w:val="single" w:color="auto" w:sz="4" w:space="0"/>
-            </w:tcBorders>
-            <w:shd w:val="clear" w:color="auto" w:fill="auto"/>
-            <w:vAlign w:val="center"/>
-          </w:tcPr>
-          <w:p>
-            <w:pPr>
-              <w:spacing w:line="240" w:lineRule="auto"/>
-              <w:jc w:val="center"/>
-              <w:rPr>
-                <w:rFonts w:cs="Arial"/>
-                <w:sz w:val="18"/>
-                <w:szCs w:val="18"/>
-              </w:rPr>
-            </w:pPr>
-            <w:r>
-              <w:rPr>
-                <w:rFonts w:cs="Arial"/>
-                <w:sz w:val="18"/>
-                <w:szCs w:val="18"/>
-              </w:rPr>
-              <w:t>Código</w:t>
-            </w:r>
-          </w:p>
-        </w:tc>
-        <w:tc>
-          <w:tcPr>
-            <w:tcW w:w="3066" w:type="dxa"/>
-            <w:tcBorders>
-              <w:top w:val="single" w:color="auto" w:sz="6" w:space="0"/>
-              <w:left w:val="single" w:color="auto" w:sz="4" w:space="0"/>
-              <w:bottom w:val="single" w:color="auto" w:sz="6" w:space="0"/>
-              <w:right w:val="single" w:color="auto" w:sz="4" w:space="0"/>
-            </w:tcBorders>
-            <w:vAlign w:val="center"/>
-          </w:tcPr>
-          <w:p>
-            <w:pPr>
-              <w:spacing w:line="240" w:lineRule="auto"/>
-              <w:jc w:val="center"/>
-              <w:rPr>
-                <w:rFonts w:cs="Arial"/>
-                <w:sz w:val="18"/>
-                <w:szCs w:val="18"/>
-              </w:rPr>
-            </w:pPr>
-          </w:p>
-        </w:tc>
-        <w:tc>
-          <w:tcPr>
-            <w:tcW w:w="2064" w:type="dxa"/>
-            <w:tcBorders>
-              <w:top w:val="single" w:color="auto" w:sz="6" w:space="0"/>
-              <w:left w:val="single" w:color="auto" w:sz="4" w:space="0"/>
-              <w:bottom w:val="single" w:color="auto" w:sz="6" w:space="0"/>
-              <w:right w:val="single" w:color="auto" w:sz="4" w:space="0"/>
-            </w:tcBorders>
-            <w:vAlign w:val="center"/>
-          </w:tcPr>
-          <w:p>
-            <w:pPr>
-              <w:spacing w:line="240" w:lineRule="auto"/>
-              <w:jc w:val="center"/>
-              <w:rPr>
-                <w:rFonts w:cs="Arial"/>
-                <w:sz w:val="18"/>
-                <w:szCs w:val="18"/>
-              </w:rPr>
-            </w:pPr>
-          </w:p>
-        </w:tc>
-        <w:tc>
-          <w:tcPr>
-            <w:tcW w:w="1984" w:type="dxa"/>
-            <w:tcBorders>
-              <w:top w:val="single" w:color="auto" w:sz="6" w:space="0"/>
-              <w:left w:val="single" w:color="auto" w:sz="4" w:space="0"/>
-              <w:bottom w:val="single" w:color="auto" w:sz="6" w:space="0"/>
-              <w:right w:val="single" w:color="auto" w:sz="4" w:space="0"/>
-            </w:tcBorders>
-            <w:vAlign w:val="center"/>
-          </w:tcPr>
-          <w:p>
-            <w:pPr>
-              <w:spacing w:line="240" w:lineRule="auto"/>
-              <w:jc w:val="center"/>
-              <w:rPr>
-                <w:rFonts w:cs="Arial"/>
-                <w:sz w:val="18"/>
-                <w:szCs w:val="18"/>
-              </w:rPr>
-            </w:pPr>
-          </w:p>
-        </w:tc>
-        <w:tc>
-          <w:tcPr>
-            <w:tcW w:w="2617" w:type="dxa"/>
-            <w:tcBorders>
-              <w:top w:val="single" w:color="auto" w:sz="6" w:space="0"/>
-              <w:left w:val="single" w:color="auto" w:sz="4" w:space="0"/>
-              <w:bottom w:val="single" w:color="auto" w:sz="6" w:space="0"/>
-              <w:right w:val="single" w:color="auto" w:sz="4" w:space="0"/>
-            </w:tcBorders>
-            <w:vAlign w:val="center"/>
-          </w:tcPr>
-          <w:p>
-            <w:pPr>
-              <w:spacing w:line="240" w:lineRule="auto"/>
-              <w:jc w:val="center"/>
-              <w:rPr>
-                <w:rFonts w:cs="Arial"/>
-                <w:b/>
-                <w:sz w:val="18"/>
-                <w:szCs w:val="18"/>
-              </w:rPr>
-            </w:pPr>
-            <w:r>
-              <w:rPr>
-                <w:rFonts w:cs="Arial"/>
-                <w:b/>
-                <w:sz w:val="18"/>
-                <w:szCs w:val="18"/>
-              </w:rPr>
-              <w:t>Sim</w:t>
-            </w:r>
-          </w:p>
-        </w:tc>
-        <w:tc>
-          <w:tcPr>
-            <w:tcW w:w="2814" w:type="dxa"/>
-            <w:gridSpan w:val="2"/>
-            <w:tcBorders>
-              <w:top w:val="single" w:color="auto" w:sz="6" w:space="0"/>
-              <w:left w:val="single" w:color="auto" w:sz="4" w:space="0"/>
-              <w:bottom w:val="single" w:color="auto" w:sz="6" w:space="0"/>
-              <w:right w:val="single" w:color="auto" w:sz="4" w:space="0"/>
-            </w:tcBorders>
-            <w:vAlign w:val="center"/>
-          </w:tcPr>
-          <w:p>
-            <w:pPr>
-              <w:spacing w:line="240" w:lineRule="auto"/>
-              <w:jc w:val="center"/>
-              <w:rPr>
-                <w:rFonts w:cs="Arial"/>
-                <w:sz w:val="18"/>
-                <w:szCs w:val="18"/>
-              </w:rPr>
-            </w:pPr>
-          </w:p>
-        </w:tc>
-      </w:tr>
-      <w:tr>
-        <w:trPr>
-          <w:trHeight w:val="419" w:hRule="atLeast"/>
-          <w:jc w:val="center"/>
-        </w:trPr>
-        <w:tc>
-          <w:tcPr>
-            <w:tcW w:w="1727" w:type="dxa"/>
-            <w:tcBorders>
-              <w:left w:val="single" w:color="auto" w:sz="4" w:space="0"/>
-              <w:bottom w:val="single" w:color="auto" w:sz="6" w:space="0"/>
-              <w:right w:val="single" w:color="auto" w:sz="4" w:space="0"/>
-            </w:tcBorders>
-            <w:shd w:val="clear" w:color="auto" w:fill="auto"/>
-            <w:vAlign w:val="center"/>
-          </w:tcPr>
-          <w:p>
-            <w:pPr>
-              <w:spacing w:line="240" w:lineRule="auto"/>
-              <w:jc w:val="center"/>
-              <w:rPr>
-                <w:rFonts w:cs="Arial"/>
-                <w:sz w:val="18"/>
-                <w:szCs w:val="18"/>
-              </w:rPr>
-            </w:pPr>
-            <w:r>
-              <w:rPr>
-                <w:rFonts w:cs="Arial"/>
-                <w:sz w:val="18"/>
-                <w:szCs w:val="18"/>
-              </w:rPr>
-              <w:t>Número</w:t>
-            </w:r>
-          </w:p>
-        </w:tc>
-        <w:tc>
-          <w:tcPr>
-            <w:tcW w:w="3066" w:type="dxa"/>
-            <w:tcBorders>
-              <w:top w:val="single" w:color="auto" w:sz="6" w:space="0"/>
-              <w:left w:val="single" w:color="auto" w:sz="4" w:space="0"/>
-              <w:bottom w:val="single" w:color="auto" w:sz="6" w:space="0"/>
-              <w:right w:val="single" w:color="auto" w:sz="4" w:space="0"/>
-            </w:tcBorders>
-            <w:vAlign w:val="center"/>
-          </w:tcPr>
-          <w:p>
-            <w:pPr>
-              <w:spacing w:line="240" w:lineRule="auto"/>
-              <w:jc w:val="center"/>
-              <w:rPr>
-                <w:rFonts w:cs="Arial"/>
-                <w:sz w:val="18"/>
-                <w:szCs w:val="18"/>
-              </w:rPr>
-            </w:pPr>
-          </w:p>
-        </w:tc>
-        <w:tc>
-          <w:tcPr>
-            <w:tcW w:w="2064" w:type="dxa"/>
-            <w:tcBorders>
-              <w:top w:val="single" w:color="auto" w:sz="6" w:space="0"/>
-              <w:left w:val="single" w:color="auto" w:sz="4" w:space="0"/>
-              <w:bottom w:val="single" w:color="auto" w:sz="6" w:space="0"/>
-              <w:right w:val="single" w:color="auto" w:sz="4" w:space="0"/>
-            </w:tcBorders>
-            <w:vAlign w:val="center"/>
-          </w:tcPr>
-          <w:p>
-            <w:pPr>
-              <w:spacing w:line="240" w:lineRule="auto"/>
-              <w:jc w:val="center"/>
-              <w:rPr>
-                <w:rFonts w:cs="Arial"/>
-                <w:sz w:val="18"/>
-                <w:szCs w:val="18"/>
-              </w:rPr>
-            </w:pPr>
-          </w:p>
-        </w:tc>
-        <w:tc>
-          <w:tcPr>
-            <w:tcW w:w="1984" w:type="dxa"/>
-            <w:tcBorders>
-              <w:top w:val="single" w:color="auto" w:sz="6" w:space="0"/>
-              <w:left w:val="single" w:color="auto" w:sz="4" w:space="0"/>
-              <w:bottom w:val="single" w:color="auto" w:sz="6" w:space="0"/>
-              <w:right w:val="single" w:color="auto" w:sz="4" w:space="0"/>
-            </w:tcBorders>
-            <w:vAlign w:val="center"/>
-          </w:tcPr>
-          <w:p>
-            <w:pPr>
-              <w:spacing w:line="240" w:lineRule="auto"/>
-              <w:jc w:val="center"/>
-              <w:rPr>
-                <w:rFonts w:cs="Arial"/>
-                <w:sz w:val="18"/>
-                <w:szCs w:val="18"/>
-              </w:rPr>
-            </w:pPr>
-          </w:p>
-        </w:tc>
-        <w:tc>
-          <w:tcPr>
-            <w:tcW w:w="2617" w:type="dxa"/>
-            <w:tcBorders>
-              <w:top w:val="single" w:color="auto" w:sz="6" w:space="0"/>
-              <w:left w:val="single" w:color="auto" w:sz="4" w:space="0"/>
-              <w:bottom w:val="single" w:color="auto" w:sz="6" w:space="0"/>
-              <w:right w:val="single" w:color="auto" w:sz="4" w:space="0"/>
-            </w:tcBorders>
-            <w:vAlign w:val="center"/>
-          </w:tcPr>
-          <w:p>
-            <w:pPr>
-              <w:spacing w:line="240" w:lineRule="auto"/>
-              <w:jc w:val="center"/>
-              <w:rPr>
-                <w:rFonts w:cs="Arial"/>
-                <w:b/>
-                <w:sz w:val="18"/>
-                <w:szCs w:val="18"/>
-              </w:rPr>
-            </w:pPr>
-            <w:r>
-              <w:rPr>
-                <w:rFonts w:cs="Arial"/>
-                <w:b/>
-                <w:sz w:val="18"/>
-                <w:szCs w:val="18"/>
-              </w:rPr>
-              <w:t>Sim</w:t>
-            </w:r>
-          </w:p>
-        </w:tc>
-        <w:tc>
-          <w:tcPr>
-            <w:tcW w:w="2814" w:type="dxa"/>
-            <w:gridSpan w:val="2"/>
-            <w:tcBorders>
-              <w:top w:val="single" w:color="auto" w:sz="6" w:space="0"/>
-              <w:left w:val="single" w:color="auto" w:sz="4" w:space="0"/>
-              <w:bottom w:val="single" w:color="auto" w:sz="6" w:space="0"/>
-              <w:right w:val="single" w:color="auto" w:sz="4" w:space="0"/>
-            </w:tcBorders>
-            <w:vAlign w:val="center"/>
-          </w:tcPr>
-          <w:p>
-            <w:pPr>
-              <w:spacing w:line="240" w:lineRule="auto"/>
-              <w:jc w:val="center"/>
-              <w:rPr>
-                <w:rFonts w:cs="Arial"/>
-                <w:sz w:val="18"/>
-                <w:szCs w:val="18"/>
-              </w:rPr>
-            </w:pPr>
-          </w:p>
-        </w:tc>
-      </w:tr>
-      <w:tr>
-        <w:trPr>
-          <w:trHeight w:val="412" w:hRule="atLeast"/>
-          <w:jc w:val="center"/>
-        </w:trPr>
-        <w:tc>
-          <w:tcPr>
-            <w:tcW w:w="1727" w:type="dxa"/>
-            <w:tcBorders>
-              <w:left w:val="single" w:color="auto" w:sz="4" w:space="0"/>
-              <w:bottom w:val="single" w:color="auto" w:sz="6" w:space="0"/>
-              <w:right w:val="single" w:color="auto" w:sz="4" w:space="0"/>
-            </w:tcBorders>
-            <w:shd w:val="clear" w:color="auto" w:fill="auto"/>
-            <w:vAlign w:val="center"/>
-          </w:tcPr>
-          <w:p>
-            <w:pPr>
-              <w:spacing w:line="240" w:lineRule="auto"/>
-              <w:jc w:val="center"/>
-              <w:rPr>
-                <w:rFonts w:cs="Arial"/>
-                <w:sz w:val="18"/>
-                <w:szCs w:val="18"/>
-              </w:rPr>
-            </w:pPr>
-            <w:r>
-              <w:rPr>
-                <w:rFonts w:cs="Arial"/>
-                <w:sz w:val="18"/>
-                <w:szCs w:val="18"/>
-              </w:rPr>
-              <w:t>Nome</w:t>
-            </w:r>
-          </w:p>
-        </w:tc>
-        <w:tc>
-          <w:tcPr>
-            <w:tcW w:w="3066" w:type="dxa"/>
-            <w:tcBorders>
-              <w:top w:val="single" w:color="auto" w:sz="6" w:space="0"/>
-              <w:left w:val="single" w:color="auto" w:sz="4" w:space="0"/>
-              <w:bottom w:val="single" w:color="auto" w:sz="6" w:space="0"/>
-              <w:right w:val="single" w:color="auto" w:sz="4" w:space="0"/>
-            </w:tcBorders>
-            <w:vAlign w:val="center"/>
-          </w:tcPr>
-          <w:p>
-            <w:pPr>
-              <w:spacing w:line="240" w:lineRule="auto"/>
-              <w:jc w:val="center"/>
-              <w:rPr>
-                <w:rFonts w:cs="Arial"/>
-                <w:sz w:val="18"/>
-                <w:szCs w:val="18"/>
-              </w:rPr>
-            </w:pPr>
-          </w:p>
-        </w:tc>
-        <w:tc>
-          <w:tcPr>
-            <w:tcW w:w="2064" w:type="dxa"/>
-            <w:tcBorders>
-              <w:top w:val="single" w:color="auto" w:sz="6" w:space="0"/>
-              <w:left w:val="single" w:color="auto" w:sz="4" w:space="0"/>
-              <w:bottom w:val="single" w:color="auto" w:sz="6" w:space="0"/>
-              <w:right w:val="single" w:color="auto" w:sz="4" w:space="0"/>
-            </w:tcBorders>
-            <w:vAlign w:val="center"/>
-          </w:tcPr>
-          <w:p>
-            <w:pPr>
-              <w:spacing w:line="240" w:lineRule="auto"/>
-              <w:jc w:val="center"/>
-              <w:rPr>
-                <w:rFonts w:cs="Arial"/>
-                <w:sz w:val="18"/>
-                <w:szCs w:val="18"/>
-              </w:rPr>
-            </w:pPr>
-          </w:p>
-        </w:tc>
-        <w:tc>
-          <w:tcPr>
-            <w:tcW w:w="1984" w:type="dxa"/>
-            <w:tcBorders>
-              <w:top w:val="single" w:color="auto" w:sz="6" w:space="0"/>
-              <w:left w:val="single" w:color="auto" w:sz="4" w:space="0"/>
-              <w:bottom w:val="single" w:color="auto" w:sz="6" w:space="0"/>
-              <w:right w:val="single" w:color="auto" w:sz="4" w:space="0"/>
-            </w:tcBorders>
-            <w:vAlign w:val="center"/>
-          </w:tcPr>
-          <w:p>
-            <w:pPr>
-              <w:spacing w:line="240" w:lineRule="auto"/>
-              <w:jc w:val="center"/>
-              <w:rPr>
-                <w:rFonts w:cs="Arial"/>
-                <w:sz w:val="18"/>
-                <w:szCs w:val="18"/>
-              </w:rPr>
-            </w:pPr>
-          </w:p>
-        </w:tc>
-        <w:tc>
-          <w:tcPr>
-            <w:tcW w:w="2617" w:type="dxa"/>
-            <w:tcBorders>
-              <w:top w:val="single" w:color="auto" w:sz="6" w:space="0"/>
-              <w:left w:val="single" w:color="auto" w:sz="4" w:space="0"/>
-              <w:bottom w:val="single" w:color="auto" w:sz="6" w:space="0"/>
-              <w:right w:val="single" w:color="auto" w:sz="4" w:space="0"/>
-            </w:tcBorders>
-            <w:vAlign w:val="center"/>
-          </w:tcPr>
-          <w:p>
-            <w:pPr>
-              <w:spacing w:line="240" w:lineRule="auto"/>
-              <w:jc w:val="center"/>
-              <w:rPr>
-                <w:rFonts w:cs="Arial"/>
-                <w:b/>
-                <w:sz w:val="18"/>
-                <w:szCs w:val="18"/>
-              </w:rPr>
-            </w:pPr>
-            <w:r>
-              <w:rPr>
-                <w:rFonts w:cs="Arial"/>
-                <w:b/>
-                <w:sz w:val="18"/>
-                <w:szCs w:val="18"/>
-              </w:rPr>
-              <w:t>Sim</w:t>
-            </w:r>
-          </w:p>
-        </w:tc>
-        <w:tc>
-          <w:tcPr>
-            <w:tcW w:w="2814" w:type="dxa"/>
-            <w:gridSpan w:val="2"/>
-            <w:tcBorders>
-              <w:top w:val="single" w:color="auto" w:sz="6" w:space="0"/>
-              <w:left w:val="single" w:color="auto" w:sz="4" w:space="0"/>
-              <w:bottom w:val="single" w:color="auto" w:sz="6" w:space="0"/>
-              <w:right w:val="single" w:color="auto" w:sz="4" w:space="0"/>
-            </w:tcBorders>
-            <w:vAlign w:val="center"/>
-          </w:tcPr>
-          <w:p>
-            <w:pPr>
-              <w:spacing w:line="240" w:lineRule="auto"/>
-              <w:jc w:val="center"/>
-              <w:rPr>
-                <w:rFonts w:cs="Arial"/>
-                <w:sz w:val="18"/>
-                <w:szCs w:val="18"/>
-              </w:rPr>
-            </w:pPr>
-          </w:p>
-        </w:tc>
-      </w:tr>
-      <w:tr>
-        <w:trPr>
-          <w:gridAfter w:val="1"/>
-          <w:wAfter w:w="14" w:type="dxa"/>
-          <w:jc w:val="center"/>
-        </w:trPr>
-        <w:tc>
-          <w:tcPr>
-            <w:tcW w:w="1727" w:type="dxa"/>
-            <w:tcBorders>
-              <w:top w:val="single" w:color="auto" w:sz="6" w:space="0"/>
-              <w:left w:val="single" w:color="auto" w:sz="4" w:space="0"/>
-              <w:bottom w:val="single" w:color="auto" w:sz="6" w:space="0"/>
-              <w:right w:val="single" w:color="auto" w:sz="4" w:space="0"/>
-            </w:tcBorders>
-            <w:vAlign w:val="center"/>
-          </w:tcPr>
-          <w:p>
-            <w:pPr>
-              <w:spacing w:line="240" w:lineRule="auto"/>
-              <w:jc w:val="center"/>
-              <w:rPr>
-                <w:rFonts w:cs="Arial"/>
-                <w:sz w:val="18"/>
-                <w:szCs w:val="18"/>
-              </w:rPr>
-            </w:pPr>
-          </w:p>
-        </w:tc>
-        <w:tc>
-          <w:tcPr>
-            <w:tcW w:w="3066" w:type="dxa"/>
-            <w:tcBorders>
-              <w:top w:val="single" w:color="auto" w:sz="6" w:space="0"/>
-              <w:left w:val="single" w:color="auto" w:sz="4" w:space="0"/>
-              <w:bottom w:val="single" w:color="auto" w:sz="6" w:space="0"/>
-              <w:right w:val="single" w:color="auto" w:sz="4" w:space="0"/>
-            </w:tcBorders>
-            <w:vAlign w:val="center"/>
-          </w:tcPr>
-          <w:p>
-            <w:pPr>
-              <w:spacing w:line="240" w:lineRule="auto"/>
-              <w:jc w:val="center"/>
-              <w:rPr>
-                <w:rFonts w:cs="Arial"/>
-                <w:sz w:val="18"/>
-                <w:szCs w:val="18"/>
-              </w:rPr>
-            </w:pPr>
-          </w:p>
-        </w:tc>
-        <w:tc>
-          <w:tcPr>
-            <w:tcW w:w="2064" w:type="dxa"/>
-            <w:tcBorders>
-              <w:top w:val="single" w:color="auto" w:sz="6" w:space="0"/>
-              <w:left w:val="single" w:color="auto" w:sz="4" w:space="0"/>
-              <w:bottom w:val="single" w:color="auto" w:sz="6" w:space="0"/>
-              <w:right w:val="single" w:color="auto" w:sz="4" w:space="0"/>
-            </w:tcBorders>
-            <w:vAlign w:val="center"/>
-          </w:tcPr>
-          <w:p>
-            <w:pPr>
-              <w:spacing w:line="240" w:lineRule="auto"/>
-              <w:jc w:val="center"/>
-              <w:rPr>
-                <w:rFonts w:cs="Arial"/>
-                <w:sz w:val="18"/>
-                <w:szCs w:val="18"/>
-              </w:rPr>
-            </w:pPr>
-          </w:p>
-        </w:tc>
-        <w:tc>
-          <w:tcPr>
-            <w:tcW w:w="1984" w:type="dxa"/>
-            <w:tcBorders>
-              <w:top w:val="single" w:color="auto" w:sz="6" w:space="0"/>
-              <w:left w:val="single" w:color="auto" w:sz="4" w:space="0"/>
-              <w:bottom w:val="single" w:color="auto" w:sz="6" w:space="0"/>
-              <w:right w:val="single" w:color="auto" w:sz="4" w:space="0"/>
-            </w:tcBorders>
-            <w:vAlign w:val="center"/>
-          </w:tcPr>
-          <w:p>
-            <w:pPr>
-              <w:spacing w:line="240" w:lineRule="auto"/>
-              <w:jc w:val="center"/>
-              <w:rPr>
-                <w:rFonts w:cs="Arial"/>
-                <w:sz w:val="18"/>
-                <w:szCs w:val="18"/>
-              </w:rPr>
-            </w:pPr>
-          </w:p>
-        </w:tc>
-        <w:tc>
-          <w:tcPr>
-            <w:tcW w:w="2617" w:type="dxa"/>
-            <w:tcBorders>
-              <w:top w:val="single" w:color="auto" w:sz="6" w:space="0"/>
-              <w:left w:val="single" w:color="auto" w:sz="4" w:space="0"/>
-              <w:bottom w:val="single" w:color="auto" w:sz="6" w:space="0"/>
-              <w:right w:val="single" w:color="auto" w:sz="4" w:space="0"/>
-            </w:tcBorders>
-            <w:vAlign w:val="center"/>
-          </w:tcPr>
-          <w:p>
-            <w:pPr>
-              <w:spacing w:line="240" w:lineRule="auto"/>
-              <w:jc w:val="center"/>
-              <w:rPr>
-                <w:rFonts w:cs="Arial"/>
-                <w:b/>
-                <w:sz w:val="18"/>
-                <w:szCs w:val="18"/>
-              </w:rPr>
-            </w:pPr>
-          </w:p>
-        </w:tc>
-        <w:tc>
-          <w:tcPr>
-            <w:tcW w:w="2800" w:type="dxa"/>
-            <w:tcBorders>
-              <w:top w:val="single" w:color="auto" w:sz="6" w:space="0"/>
-              <w:left w:val="single" w:color="auto" w:sz="4" w:space="0"/>
-              <w:bottom w:val="single" w:color="auto" w:sz="6" w:space="0"/>
-              <w:right w:val="single" w:color="auto" w:sz="4" w:space="0"/>
-            </w:tcBorders>
-            <w:vAlign w:val="center"/>
-          </w:tcPr>
-          <w:p>
-            <w:pPr>
-              <w:spacing w:line="240" w:lineRule="auto"/>
-              <w:jc w:val="center"/>
-              <w:rPr>
-                <w:rFonts w:cs="Arial"/>
-                <w:sz w:val="18"/>
-                <w:szCs w:val="18"/>
-              </w:rPr>
-            </w:pPr>
-          </w:p>
-        </w:tc>
-      </w:tr>
-      <w:tr>
-        <w:trPr>
-          <w:gridAfter w:val="1"/>
-          <w:wAfter w:w="14" w:type="dxa"/>
-          <w:jc w:val="center"/>
-        </w:trPr>
-        <w:tc>
-          <w:tcPr>
-            <w:tcW w:w="1727" w:type="dxa"/>
-            <w:tcBorders>
-              <w:top w:val="single" w:color="auto" w:sz="6" w:space="0"/>
-              <w:left w:val="single" w:color="auto" w:sz="4" w:space="0"/>
-              <w:bottom w:val="single" w:color="auto" w:sz="6" w:space="0"/>
-              <w:right w:val="single" w:color="auto" w:sz="4" w:space="0"/>
-            </w:tcBorders>
-            <w:vAlign w:val="center"/>
-          </w:tcPr>
-          <w:p>
-            <w:pPr>
-              <w:spacing w:line="240" w:lineRule="auto"/>
-              <w:jc w:val="center"/>
-              <w:rPr>
-                <w:rFonts w:cs="Arial"/>
-                <w:sz w:val="18"/>
-                <w:szCs w:val="18"/>
-              </w:rPr>
-            </w:pPr>
-          </w:p>
-        </w:tc>
-        <w:tc>
-          <w:tcPr>
-            <w:tcW w:w="3066" w:type="dxa"/>
-            <w:tcBorders>
-              <w:top w:val="single" w:color="auto" w:sz="6" w:space="0"/>
-              <w:left w:val="single" w:color="auto" w:sz="4" w:space="0"/>
-              <w:bottom w:val="single" w:color="auto" w:sz="6" w:space="0"/>
-              <w:right w:val="single" w:color="auto" w:sz="4" w:space="0"/>
-            </w:tcBorders>
-            <w:vAlign w:val="center"/>
-          </w:tcPr>
-          <w:p>
-            <w:pPr>
-              <w:spacing w:line="240" w:lineRule="auto"/>
-              <w:jc w:val="center"/>
-              <w:rPr>
-                <w:rFonts w:cs="Arial"/>
-                <w:sz w:val="18"/>
-                <w:szCs w:val="18"/>
-              </w:rPr>
-            </w:pPr>
-          </w:p>
-        </w:tc>
-        <w:tc>
-          <w:tcPr>
-            <w:tcW w:w="2064" w:type="dxa"/>
-            <w:tcBorders>
-              <w:top w:val="single" w:color="auto" w:sz="6" w:space="0"/>
-              <w:left w:val="single" w:color="auto" w:sz="4" w:space="0"/>
-              <w:bottom w:val="single" w:color="auto" w:sz="6" w:space="0"/>
-              <w:right w:val="single" w:color="auto" w:sz="4" w:space="0"/>
-            </w:tcBorders>
-            <w:vAlign w:val="center"/>
-          </w:tcPr>
-          <w:p>
-            <w:pPr>
-              <w:spacing w:line="240" w:lineRule="auto"/>
-              <w:jc w:val="center"/>
-              <w:rPr>
-                <w:rFonts w:cs="Arial"/>
-                <w:sz w:val="18"/>
-                <w:szCs w:val="18"/>
-              </w:rPr>
-            </w:pPr>
-          </w:p>
-        </w:tc>
-        <w:tc>
-          <w:tcPr>
-            <w:tcW w:w="1984" w:type="dxa"/>
-            <w:tcBorders>
-              <w:top w:val="single" w:color="auto" w:sz="6" w:space="0"/>
-              <w:left w:val="single" w:color="auto" w:sz="4" w:space="0"/>
-              <w:bottom w:val="single" w:color="auto" w:sz="6" w:space="0"/>
-              <w:right w:val="single" w:color="auto" w:sz="4" w:space="0"/>
-            </w:tcBorders>
-            <w:vAlign w:val="center"/>
-          </w:tcPr>
-          <w:p>
-            <w:pPr>
-              <w:spacing w:line="240" w:lineRule="auto"/>
-              <w:jc w:val="center"/>
-              <w:rPr>
-                <w:rFonts w:cs="Arial"/>
-                <w:sz w:val="18"/>
-                <w:szCs w:val="18"/>
-              </w:rPr>
-            </w:pPr>
-          </w:p>
-        </w:tc>
-        <w:tc>
-          <w:tcPr>
-            <w:tcW w:w="2617" w:type="dxa"/>
-            <w:tcBorders>
-              <w:top w:val="single" w:color="auto" w:sz="6" w:space="0"/>
-              <w:left w:val="single" w:color="auto" w:sz="4" w:space="0"/>
-              <w:bottom w:val="single" w:color="auto" w:sz="6" w:space="0"/>
-              <w:right w:val="single" w:color="auto" w:sz="4" w:space="0"/>
-            </w:tcBorders>
-            <w:vAlign w:val="center"/>
-          </w:tcPr>
-          <w:p>
-            <w:pPr>
-              <w:spacing w:line="240" w:lineRule="auto"/>
-              <w:jc w:val="center"/>
-              <w:rPr>
-                <w:rFonts w:cs="Arial"/>
-                <w:b/>
-                <w:sz w:val="18"/>
-                <w:szCs w:val="18"/>
-              </w:rPr>
-            </w:pPr>
-          </w:p>
-        </w:tc>
-        <w:tc>
-          <w:tcPr>
-            <w:tcW w:w="2800" w:type="dxa"/>
-            <w:tcBorders>
-              <w:top w:val="single" w:color="auto" w:sz="6" w:space="0"/>
-              <w:left w:val="single" w:color="auto" w:sz="4" w:space="0"/>
-              <w:bottom w:val="single" w:color="auto" w:sz="6" w:space="0"/>
-              <w:right w:val="single" w:color="auto" w:sz="4" w:space="0"/>
-            </w:tcBorders>
-            <w:vAlign w:val="center"/>
-          </w:tcPr>
-          <w:p>
-            <w:pPr>
-              <w:spacing w:line="240" w:lineRule="auto"/>
-              <w:jc w:val="center"/>
-              <w:rPr>
-                <w:rFonts w:cs="Arial"/>
-                <w:sz w:val="18"/>
-                <w:szCs w:val="18"/>
-              </w:rPr>
-            </w:pPr>
-          </w:p>
-        </w:tc>
-      </w:tr>
-      <w:tr>
-        <w:trPr>
-          <w:gridAfter w:val="1"/>
-          <w:wAfter w:w="14" w:type="dxa"/>
-          <w:jc w:val="center"/>
-        </w:trPr>
-        <w:tc>
-          <w:tcPr>
-            <w:tcW w:w="1727" w:type="dxa"/>
-            <w:tcBorders>
-              <w:top w:val="single" w:color="auto" w:sz="6" w:space="0"/>
-              <w:left w:val="single" w:color="auto" w:sz="4" w:space="0"/>
-              <w:bottom w:val="single" w:color="auto" w:sz="6" w:space="0"/>
-              <w:right w:val="single" w:color="auto" w:sz="4" w:space="0"/>
-            </w:tcBorders>
-            <w:vAlign w:val="center"/>
-          </w:tcPr>
-          <w:p>
-            <w:pPr>
-              <w:spacing w:line="240" w:lineRule="auto"/>
-              <w:rPr>
-                <w:rFonts w:cs="Arial"/>
-                <w:sz w:val="18"/>
-                <w:szCs w:val="18"/>
-              </w:rPr>
-            </w:pPr>
-          </w:p>
-        </w:tc>
-        <w:tc>
-          <w:tcPr>
-            <w:tcW w:w="3066" w:type="dxa"/>
-            <w:tcBorders>
-              <w:top w:val="single" w:color="auto" w:sz="6" w:space="0"/>
-              <w:left w:val="single" w:color="auto" w:sz="4" w:space="0"/>
-              <w:bottom w:val="single" w:color="auto" w:sz="6" w:space="0"/>
-              <w:right w:val="single" w:color="auto" w:sz="4" w:space="0"/>
-            </w:tcBorders>
-            <w:vAlign w:val="center"/>
-          </w:tcPr>
-          <w:p>
-            <w:pPr>
-              <w:spacing w:line="240" w:lineRule="auto"/>
-              <w:jc w:val="center"/>
-              <w:rPr>
-                <w:rFonts w:cs="Arial"/>
-                <w:sz w:val="18"/>
-                <w:szCs w:val="18"/>
-              </w:rPr>
-            </w:pPr>
-          </w:p>
-        </w:tc>
-        <w:tc>
-          <w:tcPr>
-            <w:tcW w:w="2064" w:type="dxa"/>
-            <w:tcBorders>
-              <w:top w:val="single" w:color="auto" w:sz="6" w:space="0"/>
-              <w:left w:val="single" w:color="auto" w:sz="4" w:space="0"/>
-              <w:bottom w:val="single" w:color="auto" w:sz="6" w:space="0"/>
-              <w:right w:val="single" w:color="auto" w:sz="4" w:space="0"/>
-            </w:tcBorders>
-            <w:vAlign w:val="center"/>
-          </w:tcPr>
-          <w:p>
-            <w:pPr>
-              <w:spacing w:line="240" w:lineRule="auto"/>
-              <w:jc w:val="center"/>
-              <w:rPr>
-                <w:rFonts w:cs="Arial"/>
-                <w:sz w:val="18"/>
-                <w:szCs w:val="18"/>
-              </w:rPr>
-            </w:pPr>
-          </w:p>
-        </w:tc>
-        <w:tc>
-          <w:tcPr>
-            <w:tcW w:w="1984" w:type="dxa"/>
-            <w:tcBorders>
-              <w:top w:val="single" w:color="auto" w:sz="6" w:space="0"/>
-              <w:left w:val="single" w:color="auto" w:sz="4" w:space="0"/>
-              <w:bottom w:val="single" w:color="auto" w:sz="6" w:space="0"/>
-              <w:right w:val="single" w:color="auto" w:sz="4" w:space="0"/>
-            </w:tcBorders>
-            <w:vAlign w:val="center"/>
-          </w:tcPr>
-          <w:p>
-            <w:pPr>
-              <w:spacing w:line="240" w:lineRule="auto"/>
-              <w:jc w:val="center"/>
-              <w:rPr>
-                <w:rFonts w:cs="Arial"/>
-                <w:sz w:val="18"/>
-                <w:szCs w:val="18"/>
-              </w:rPr>
-            </w:pPr>
-          </w:p>
-        </w:tc>
-        <w:tc>
-          <w:tcPr>
-            <w:tcW w:w="2617" w:type="dxa"/>
-            <w:tcBorders>
-              <w:top w:val="single" w:color="auto" w:sz="6" w:space="0"/>
-              <w:left w:val="single" w:color="auto" w:sz="4" w:space="0"/>
-              <w:bottom w:val="single" w:color="auto" w:sz="6" w:space="0"/>
-              <w:right w:val="single" w:color="auto" w:sz="4" w:space="0"/>
-            </w:tcBorders>
-            <w:vAlign w:val="center"/>
-          </w:tcPr>
-          <w:p>
-            <w:pPr>
-              <w:spacing w:line="240" w:lineRule="auto"/>
-              <w:jc w:val="center"/>
-              <w:rPr>
-                <w:rFonts w:cs="Arial"/>
-                <w:b/>
-                <w:sz w:val="18"/>
-                <w:szCs w:val="18"/>
-              </w:rPr>
-            </w:pPr>
-          </w:p>
-        </w:tc>
-        <w:tc>
-          <w:tcPr>
-            <w:tcW w:w="2800" w:type="dxa"/>
-            <w:tcBorders>
-              <w:top w:val="single" w:color="auto" w:sz="6" w:space="0"/>
-              <w:left w:val="single" w:color="auto" w:sz="4" w:space="0"/>
-              <w:bottom w:val="single" w:color="auto" w:sz="6" w:space="0"/>
-              <w:right w:val="single" w:color="auto" w:sz="4" w:space="0"/>
-            </w:tcBorders>
-            <w:vAlign w:val="center"/>
-          </w:tcPr>
-          <w:p>
-            <w:pPr>
-              <w:spacing w:line="240" w:lineRule="auto"/>
-              <w:jc w:val="center"/>
-              <w:rPr>
-                <w:rFonts w:cs="Arial"/>
-                <w:sz w:val="18"/>
-                <w:szCs w:val="18"/>
-              </w:rPr>
-            </w:pPr>
-          </w:p>
-        </w:tc>
-      </w:tr>
-    </w:tbl>
-    <w:p>
-      <w:pPr>
-        <w:ind w:left="360"/>
-        <w:rPr>
-          <w:rFonts w:cs="Arial"/>
-        </w:rPr>
-        <w:sectPr>
-          <w:pgSz w:w="16838" w:h="11906" w:orient="landscape"/>
-          <w:pgMar w:top="1418" w:right="1418" w:bottom="1418" w:left="1418" w:header="709" w:footer="709" w:gutter="0"/>
-          <w:cols w:space="708" w:num="1"/>
-          <w:docGrid w:linePitch="360" w:charSpace="0"/>
-        </w:sectPr>
+        </w:rPr>
       </w:pPr>
     </w:p>
     <w:p>
@@ -4618,6 +3106,26 @@
 
 <file path=word/numbering.xml><?xml version="1.0" encoding="utf-8"?>
 <w:numbering xmlns:wpc="http://schemas.microsoft.com/office/word/2010/wordprocessingCanvas" xmlns:mc="http://schemas.openxmlformats.org/markup-compatibility/2006" xmlns:o="urn:schemas-microsoft-com:office:office" xmlns:r="http://schemas.openxmlformats.org/officeDocument/2006/relationships" xmlns:m="http://schemas.openxmlformats.org/officeDocument/2006/math" xmlns:v="urn:schemas-microsoft-com:vml" xmlns:wp14="http://schemas.microsoft.com/office/word/2010/wordprocessingDrawing" xmlns:wp="http://schemas.openxmlformats.org/drawingml/2006/wordprocessingDrawing" xmlns:w10="urn:schemas-microsoft-com:office:word" xmlns:w="http://schemas.openxmlformats.org/wordprocessingml/2006/main" xmlns:w14="http://schemas.microsoft.com/office/word/2010/wordml" xmlns:wpg="http://schemas.microsoft.com/office/word/2010/wordprocessingGroup" xmlns:wpi="http://schemas.microsoft.com/office/word/2010/wordprocessingInk" xmlns:wne="http://schemas.microsoft.com/office/word/2006/wordml" xmlns:wps="http://schemas.microsoft.com/office/word/2010/wordprocessingShape" mc:Ignorable="w14 wp14">
+  <w:abstractNum w:abstractNumId="1492720316">
+    <w:nsid w:val="58F91ABC"/>
+    <w:multiLevelType w:val="singleLevel"/>
+    <w:tmpl w:val="58F91ABC"/>
+    <w:lvl w:ilvl="0" w:tentative="1">
+      <w:start w:val="1"/>
+      <w:numFmt w:val="bullet"/>
+      <w:lvlText w:val=""/>
+      <w:lvlJc w:val="left"/>
+      <w:pPr>
+        <w:tabs>
+          <w:tab w:val="left" w:pos="420"/>
+        </w:tabs>
+        <w:ind w:left="420" w:leftChars="0" w:hanging="420" w:firstLineChars="0"/>
+      </w:pPr>
+      <w:rPr>
+        <w:rFonts w:hint="default" w:ascii="Wingdings" w:hAnsi="Wingdings"/>
+      </w:rPr>
+    </w:lvl>
+  </w:abstractNum>
   <w:abstractNum w:abstractNumId="1259101735">
     <w:nsid w:val="4B0C5E27"/>
     <w:multiLevelType w:val="multilevel"/>
@@ -4829,26 +3337,6 @@
       </w:pPr>
     </w:lvl>
   </w:abstractNum>
-  <w:abstractNum w:abstractNumId="1492720316">
-    <w:nsid w:val="58F91ABC"/>
-    <w:multiLevelType w:val="singleLevel"/>
-    <w:tmpl w:val="58F91ABC"/>
-    <w:lvl w:ilvl="0" w:tentative="1">
-      <w:start w:val="1"/>
-      <w:numFmt w:val="bullet"/>
-      <w:lvlText w:val=""/>
-      <w:lvlJc w:val="left"/>
-      <w:pPr>
-        <w:tabs>
-          <w:tab w:val="left" w:pos="420"/>
-        </w:tabs>
-        <w:ind w:left="420" w:leftChars="0" w:hanging="420" w:firstLineChars="0"/>
-      </w:pPr>
-      <w:rPr>
-        <w:rFonts w:hint="default" w:ascii="Wingdings" w:hAnsi="Wingdings"/>
-      </w:rPr>
-    </w:lvl>
-  </w:abstractNum>
   <w:abstractNum w:abstractNumId="336814312">
     <w:nsid w:val="141360E8"/>
     <w:multiLevelType w:val="multilevel"/>
@@ -4939,10 +3427,10 @@
       </w:pPr>
     </w:lvl>
   </w:abstractNum>
-  <w:abstractNum w:abstractNumId="1972469270">
-    <w:nsid w:val="75917E16"/>
+  <w:abstractNum w:abstractNumId="193348652">
+    <w:nsid w:val="0B86442C"/>
     <w:multiLevelType w:val="multilevel"/>
-    <w:tmpl w:val="75917E16"/>
+    <w:tmpl w:val="0B86442C"/>
     <w:lvl w:ilvl="0" w:tentative="1">
       <w:start w:val="1"/>
       <w:numFmt w:val="decimal"/>
@@ -5028,10 +3516,10 @@
       </w:pPr>
     </w:lvl>
   </w:abstractNum>
-  <w:abstractNum w:abstractNumId="193348652">
-    <w:nsid w:val="0B86442C"/>
+  <w:abstractNum w:abstractNumId="1972469270">
+    <w:nsid w:val="75917E16"/>
     <w:multiLevelType w:val="multilevel"/>
-    <w:tmpl w:val="0B86442C"/>
+    <w:tmpl w:val="75917E16"/>
     <w:lvl w:ilvl="0" w:tentative="1">
       <w:start w:val="1"/>
       <w:numFmt w:val="decimal"/>
@@ -6003,8 +4491,6 @@
 <s:customData xmlns="http://www.wps.cn/officeDocument/2013/wpsCustomData" xmlns:s="http://www.wps.cn/officeDocument/2013/wpsCustomData">
   <customSectProps>
     <customSectPr/>
-    <customSectPr/>
-    <customSectPr/>
   </customSectProps>
 </s:customData>
 </file>

</xml_diff>